<commit_message>
Added working solution to the README file and other minor changes to other documents
</commit_message>
<xml_diff>
--- a/SOFTENG282Assign2Doc.docx
+++ b/SOFTENG282Assign2Doc.docx
@@ -351,17 +351,27 @@
         </w:rPr>
         <w:t>“</w:t>
       </w:r>
+      <w:proofErr w:type="spellStart"/>
+      <w:proofErr w:type="gramStart"/>
       <w:r>
         <w:rPr>
           <w:lang w:val="en-US"/>
         </w:rPr>
         <w:t>computeGCD</w:t>
       </w:r>
-      <w:r>
-        <w:rPr>
-          <w:lang w:val="en-US"/>
-        </w:rPr>
-        <w:t xml:space="preserve">()”. </w:t>
+      <w:proofErr w:type="spellEnd"/>
+      <w:r>
+        <w:rPr>
+          <w:lang w:val="en-US"/>
+        </w:rPr>
+        <w:t>(</w:t>
+      </w:r>
+      <w:proofErr w:type="gramEnd"/>
+      <w:r>
+        <w:rPr>
+          <w:lang w:val="en-US"/>
+        </w:rPr>
+        <w:t xml:space="preserve">)”. </w:t>
       </w:r>
       <w:r>
         <w:rPr>
@@ -456,6 +466,7 @@
         </w:rPr>
         <w:t xml:space="preserve"> </w:t>
       </w:r>
+      <w:proofErr w:type="spellStart"/>
       <w:r>
         <w:rPr>
           <w:rFonts w:ascii="Consolas" w:eastAsia="Times New Roman" w:hAnsi="Consolas" w:cs="Times New Roman"/>
@@ -468,6 +479,7 @@
         </w:rPr>
         <w:t>FibonacciGCD</w:t>
       </w:r>
+      <w:proofErr w:type="spellEnd"/>
       <w:r>
         <w:rPr>
           <w:rFonts w:ascii="Consolas" w:eastAsia="Times New Roman" w:hAnsi="Consolas" w:cs="Times New Roman"/>
@@ -531,6 +543,8 @@
         </w:rPr>
         <w:t xml:space="preserve"> </w:t>
       </w:r>
+      <w:proofErr w:type="spellStart"/>
+      <w:proofErr w:type="gramStart"/>
       <w:r>
         <w:rPr>
           <w:rFonts w:ascii="Consolas" w:eastAsia="Times New Roman" w:hAnsi="Consolas" w:cs="Times New Roman"/>
@@ -543,17 +557,31 @@
         </w:rPr>
         <w:t>FibonacciGCD</w:t>
       </w:r>
-      <w:r>
-        <w:rPr>
-          <w:rFonts w:ascii="Consolas" w:eastAsia="Times New Roman" w:hAnsi="Consolas" w:cs="Times New Roman"/>
-          <w:color w:val="CCCCCC"/>
-          <w:kern w:val="0"/>
-          <w:sz w:val="16"/>
-          <w:szCs w:val="16"/>
-          <w:lang w:val="en-NZ" w:eastAsia="en-NZ"/>
-          <w14:ligatures w14:val="none"/>
-        </w:rPr>
-        <w:t xml:space="preserve">() {}    </w:t>
+      <w:proofErr w:type="spellEnd"/>
+      <w:r>
+        <w:rPr>
+          <w:rFonts w:ascii="Consolas" w:eastAsia="Times New Roman" w:hAnsi="Consolas" w:cs="Times New Roman"/>
+          <w:color w:val="CCCCCC"/>
+          <w:kern w:val="0"/>
+          <w:sz w:val="16"/>
+          <w:szCs w:val="16"/>
+          <w:lang w:val="en-NZ" w:eastAsia="en-NZ"/>
+          <w14:ligatures w14:val="none"/>
+        </w:rPr>
+        <w:t>(</w:t>
+      </w:r>
+      <w:proofErr w:type="gramEnd"/>
+      <w:r>
+        <w:rPr>
+          <w:rFonts w:ascii="Consolas" w:eastAsia="Times New Roman" w:hAnsi="Consolas" w:cs="Times New Roman"/>
+          <w:color w:val="CCCCCC"/>
+          <w:kern w:val="0"/>
+          <w:sz w:val="16"/>
+          <w:szCs w:val="16"/>
+          <w:lang w:val="en-NZ" w:eastAsia="en-NZ"/>
+          <w14:ligatures w14:val="none"/>
+        </w:rPr>
+        <w:t xml:space="preserve">) {}    </w:t>
       </w:r>
     </w:p>
     <w:p>
@@ -645,6 +673,8 @@
         </w:rPr>
         <w:t xml:space="preserve"> </w:t>
       </w:r>
+      <w:proofErr w:type="spellStart"/>
+      <w:proofErr w:type="gramStart"/>
       <w:r>
         <w:rPr>
           <w:rFonts w:ascii="Consolas" w:eastAsia="Times New Roman" w:hAnsi="Consolas" w:cs="Times New Roman"/>
@@ -669,6 +699,7 @@
         </w:rPr>
         <w:t>omputeGCD</w:t>
       </w:r>
+      <w:proofErr w:type="spellEnd"/>
       <w:r>
         <w:rPr>
           <w:rFonts w:ascii="Consolas" w:eastAsia="Times New Roman" w:hAnsi="Consolas" w:cs="Times New Roman"/>
@@ -681,6 +712,7 @@
         </w:rPr>
         <w:t>(</w:t>
       </w:r>
+      <w:proofErr w:type="gramEnd"/>
       <w:r>
         <w:rPr>
           <w:rFonts w:ascii="Consolas" w:eastAsia="Times New Roman" w:hAnsi="Consolas" w:cs="Times New Roman"/>
@@ -828,6 +860,7 @@
         </w:rPr>
         <w:t xml:space="preserve"> </w:t>
       </w:r>
+      <w:proofErr w:type="gramStart"/>
       <w:r>
         <w:rPr>
           <w:rFonts w:ascii="Consolas" w:eastAsia="Times New Roman" w:hAnsi="Consolas" w:cs="Times New Roman"/>
@@ -840,6 +873,7 @@
         </w:rPr>
         <w:t>-1;</w:t>
       </w:r>
+      <w:proofErr w:type="gramEnd"/>
     </w:p>
     <w:p>
       <w:pPr>
@@ -945,7 +979,29 @@
         <w:rPr>
           <w:lang w:val="en-US"/>
         </w:rPr>
-        <w:t xml:space="preserve"> I call this “sumOfFirstNFibonacciNumbers()”.</w:t>
+        <w:t xml:space="preserve"> I call this “</w:t>
+      </w:r>
+      <w:proofErr w:type="spellStart"/>
+      <w:proofErr w:type="gramStart"/>
+      <w:r>
+        <w:rPr>
+          <w:lang w:val="en-US"/>
+        </w:rPr>
+        <w:t>sumOfFirstNFibonacciNumbers</w:t>
+      </w:r>
+      <w:proofErr w:type="spellEnd"/>
+      <w:r>
+        <w:rPr>
+          <w:lang w:val="en-US"/>
+        </w:rPr>
+        <w:t>(</w:t>
+      </w:r>
+      <w:proofErr w:type="gramEnd"/>
+      <w:r>
+        <w:rPr>
+          <w:lang w:val="en-US"/>
+        </w:rPr>
+        <w:t>)”.</w:t>
       </w:r>
     </w:p>
     <w:p>
@@ -1022,6 +1078,8 @@
         </w:rPr>
         <w:t xml:space="preserve"> </w:t>
       </w:r>
+      <w:proofErr w:type="spellStart"/>
+      <w:proofErr w:type="gramStart"/>
       <w:r>
         <w:rPr>
           <w:rFonts w:ascii="Consolas" w:eastAsia="Times New Roman" w:hAnsi="Consolas" w:cs="Times New Roman"/>
@@ -1034,6 +1092,7 @@
         </w:rPr>
         <w:t>sumOfFirstNFibonacciNumbers</w:t>
       </w:r>
+      <w:proofErr w:type="spellEnd"/>
       <w:r>
         <w:rPr>
           <w:rFonts w:ascii="Consolas" w:eastAsia="Times New Roman" w:hAnsi="Consolas" w:cs="Times New Roman"/>
@@ -1046,6 +1105,7 @@
         </w:rPr>
         <w:t>(</w:t>
       </w:r>
+      <w:proofErr w:type="gramEnd"/>
       <w:r>
         <w:rPr>
           <w:rFonts w:ascii="Consolas" w:eastAsia="Times New Roman" w:hAnsi="Consolas" w:cs="Times New Roman"/>
@@ -1232,6 +1292,7 @@
         </w:rPr>
         <w:t xml:space="preserve"> </w:t>
       </w:r>
+      <w:proofErr w:type="gramStart"/>
       <w:r>
         <w:rPr>
           <w:rFonts w:ascii="Consolas" w:eastAsia="Times New Roman" w:hAnsi="Consolas" w:cs="Times New Roman"/>
@@ -1256,6 +1317,7 @@
         </w:rPr>
         <w:t>;</w:t>
       </w:r>
+      <w:proofErr w:type="gramEnd"/>
     </w:p>
     <w:p>
       <w:pPr>
@@ -1355,6 +1417,7 @@
         </w:rPr>
         <w:t xml:space="preserve"> </w:t>
       </w:r>
+      <w:proofErr w:type="gramStart"/>
       <w:r>
         <w:rPr>
           <w:rFonts w:ascii="Consolas" w:eastAsia="Times New Roman" w:hAnsi="Consolas" w:cs="Times New Roman"/>
@@ -1379,6 +1442,7 @@
         </w:rPr>
         <w:t>;</w:t>
       </w:r>
+      <w:proofErr w:type="gramEnd"/>
     </w:p>
     <w:p>
       <w:pPr>
@@ -1478,6 +1542,7 @@
         </w:rPr>
         <w:t xml:space="preserve"> </w:t>
       </w:r>
+      <w:proofErr w:type="gramStart"/>
       <w:r>
         <w:rPr>
           <w:rFonts w:ascii="Consolas" w:eastAsia="Times New Roman" w:hAnsi="Consolas" w:cs="Times New Roman"/>
@@ -1502,6 +1567,7 @@
         </w:rPr>
         <w:t>;</w:t>
       </w:r>
+      <w:proofErr w:type="gramEnd"/>
     </w:p>
     <w:p>
       <w:pPr>
@@ -1616,6 +1682,7 @@
         </w:rPr>
         <w:t xml:space="preserve"> </w:t>
       </w:r>
+      <w:proofErr w:type="spellStart"/>
       <w:r>
         <w:rPr>
           <w:rFonts w:ascii="Consolas" w:eastAsia="Times New Roman" w:hAnsi="Consolas" w:cs="Times New Roman"/>
@@ -1628,6 +1695,7 @@
         </w:rPr>
         <w:t>i</w:t>
       </w:r>
+      <w:proofErr w:type="spellEnd"/>
       <w:r>
         <w:rPr>
           <w:rFonts w:ascii="Consolas" w:eastAsia="Times New Roman" w:hAnsi="Consolas" w:cs="Times New Roman"/>
@@ -1688,6 +1756,7 @@
         </w:rPr>
         <w:t xml:space="preserve">; </w:t>
       </w:r>
+      <w:proofErr w:type="spellStart"/>
       <w:r>
         <w:rPr>
           <w:rFonts w:ascii="Consolas" w:eastAsia="Times New Roman" w:hAnsi="Consolas" w:cs="Times New Roman"/>
@@ -1700,6 +1769,7 @@
         </w:rPr>
         <w:t>i</w:t>
       </w:r>
+      <w:proofErr w:type="spellEnd"/>
       <w:r>
         <w:rPr>
           <w:rFonts w:ascii="Consolas" w:eastAsia="Times New Roman" w:hAnsi="Consolas" w:cs="Times New Roman"/>
@@ -1760,6 +1830,7 @@
         </w:rPr>
         <w:t xml:space="preserve">; </w:t>
       </w:r>
+      <w:proofErr w:type="spellStart"/>
       <w:r>
         <w:rPr>
           <w:rFonts w:ascii="Consolas" w:eastAsia="Times New Roman" w:hAnsi="Consolas" w:cs="Times New Roman"/>
@@ -1772,6 +1843,7 @@
         </w:rPr>
         <w:t>i</w:t>
       </w:r>
+      <w:proofErr w:type="spellEnd"/>
       <w:r>
         <w:rPr>
           <w:rFonts w:ascii="Consolas" w:eastAsia="Times New Roman" w:hAnsi="Consolas" w:cs="Times New Roman"/>
@@ -1871,6 +1943,7 @@
         </w:rPr>
         <w:t xml:space="preserve"> </w:t>
       </w:r>
+      <w:proofErr w:type="gramStart"/>
       <w:r>
         <w:rPr>
           <w:rFonts w:ascii="Consolas" w:eastAsia="Times New Roman" w:hAnsi="Consolas" w:cs="Times New Roman"/>
@@ -1895,6 +1968,7 @@
         </w:rPr>
         <w:t>;</w:t>
       </w:r>
+      <w:proofErr w:type="gramEnd"/>
     </w:p>
     <w:p>
       <w:pPr>
@@ -1994,6 +2068,7 @@
         </w:rPr>
         <w:t xml:space="preserve"> </w:t>
       </w:r>
+      <w:proofErr w:type="gramStart"/>
       <w:r>
         <w:rPr>
           <w:rFonts w:ascii="Consolas" w:eastAsia="Times New Roman" w:hAnsi="Consolas" w:cs="Times New Roman"/>
@@ -2018,6 +2093,7 @@
         </w:rPr>
         <w:t>;</w:t>
       </w:r>
+      <w:proofErr w:type="gramEnd"/>
     </w:p>
     <w:p>
       <w:pPr>
@@ -2093,6 +2169,7 @@
         </w:rPr>
         <w:t xml:space="preserve"> </w:t>
       </w:r>
+      <w:proofErr w:type="gramStart"/>
       <w:r>
         <w:rPr>
           <w:rFonts w:ascii="Consolas" w:eastAsia="Times New Roman" w:hAnsi="Consolas" w:cs="Times New Roman"/>
@@ -2117,6 +2194,7 @@
         </w:rPr>
         <w:t>;</w:t>
       </w:r>
+      <w:proofErr w:type="gramEnd"/>
     </w:p>
     <w:p>
       <w:pPr>
@@ -2240,6 +2318,7 @@
         </w:rPr>
         <w:t xml:space="preserve"> </w:t>
       </w:r>
+      <w:proofErr w:type="gramStart"/>
       <w:r>
         <w:rPr>
           <w:rFonts w:ascii="Consolas" w:eastAsia="Times New Roman" w:hAnsi="Consolas" w:cs="Times New Roman"/>
@@ -2264,6 +2343,7 @@
         </w:rPr>
         <w:t>;</w:t>
       </w:r>
+      <w:proofErr w:type="gramEnd"/>
     </w:p>
     <w:p>
       <w:pPr>
@@ -2381,6 +2461,7 @@
         </w:rPr>
         <w:t xml:space="preserve"> </w:t>
       </w:r>
+      <w:proofErr w:type="gramStart"/>
       <w:r>
         <w:rPr>
           <w:rFonts w:ascii="Consolas" w:eastAsia="Times New Roman" w:hAnsi="Consolas" w:cs="Times New Roman"/>
@@ -2405,6 +2486,7 @@
         </w:rPr>
         <w:t>;</w:t>
       </w:r>
+      <w:proofErr w:type="gramEnd"/>
     </w:p>
     <w:p>
       <w:pPr>
@@ -2481,7 +2563,15 @@
         <w:rPr>
           <w:lang w:val="en-US"/>
         </w:rPr>
-        <w:t>method. I called this method “g</w:t>
+        <w:t>method. I called this method “</w:t>
+      </w:r>
+      <w:proofErr w:type="spellStart"/>
+      <w:proofErr w:type="gramStart"/>
+      <w:r>
+        <w:rPr>
+          <w:lang w:val="en-US"/>
+        </w:rPr>
+        <w:t>g</w:t>
       </w:r>
       <w:r>
         <w:rPr>
@@ -2489,11 +2579,19 @@
         </w:rPr>
         <w:t>etGCD</w:t>
       </w:r>
-      <w:r>
-        <w:rPr>
-          <w:lang w:val="en-US"/>
-        </w:rPr>
-        <w:t>()”.</w:t>
+      <w:proofErr w:type="spellEnd"/>
+      <w:r>
+        <w:rPr>
+          <w:lang w:val="en-US"/>
+        </w:rPr>
+        <w:t>(</w:t>
+      </w:r>
+      <w:proofErr w:type="gramEnd"/>
+      <w:r>
+        <w:rPr>
+          <w:lang w:val="en-US"/>
+        </w:rPr>
+        <w:t>)”.</w:t>
       </w:r>
     </w:p>
     <w:p>
@@ -2675,6 +2773,8 @@
         </w:rPr>
         <w:t xml:space="preserve"> </w:t>
       </w:r>
+      <w:proofErr w:type="spellStart"/>
+      <w:proofErr w:type="gramStart"/>
       <w:r>
         <w:rPr>
           <w:rFonts w:ascii="Consolas" w:eastAsia="Times New Roman" w:hAnsi="Consolas" w:cs="Times New Roman"/>
@@ -2687,6 +2787,7 @@
         </w:rPr>
         <w:t>computeGCD</w:t>
       </w:r>
+      <w:proofErr w:type="spellEnd"/>
       <w:r>
         <w:rPr>
           <w:rFonts w:ascii="Consolas" w:eastAsia="Times New Roman" w:hAnsi="Consolas" w:cs="Times New Roman"/>
@@ -2699,6 +2800,7 @@
         </w:rPr>
         <w:t>(</w:t>
       </w:r>
+      <w:proofErr w:type="gramEnd"/>
       <w:r>
         <w:rPr>
           <w:rFonts w:ascii="Consolas" w:eastAsia="Times New Roman" w:hAnsi="Consolas" w:cs="Times New Roman"/>
@@ -3104,6 +3206,7 @@
         </w:rPr>
         <w:t xml:space="preserve"> </w:t>
       </w:r>
+      <w:proofErr w:type="gramStart"/>
       <w:r>
         <w:rPr>
           <w:rFonts w:ascii="Consolas" w:eastAsia="Times New Roman" w:hAnsi="Consolas" w:cs="Times New Roman"/>
@@ -3128,6 +3231,7 @@
         </w:rPr>
         <w:t>;</w:t>
       </w:r>
+      <w:proofErr w:type="gramEnd"/>
     </w:p>
     <w:p>
       <w:pPr>
@@ -3192,7 +3296,33 @@
           <w:lang w:val="en-NZ" w:eastAsia="en-NZ"/>
           <w14:ligatures w14:val="none"/>
         </w:rPr>
-        <w:t>// Find sum of first a and b fibonacci numbers</w:t>
+        <w:t xml:space="preserve">// Find sum of first a and b </w:t>
+      </w:r>
+      <w:proofErr w:type="spellStart"/>
+      <w:r>
+        <w:rPr>
+          <w:rFonts w:ascii="Consolas" w:eastAsia="Times New Roman" w:hAnsi="Consolas" w:cs="Times New Roman"/>
+          <w:color w:val="6A9955"/>
+          <w:kern w:val="0"/>
+          <w:sz w:val="16"/>
+          <w:szCs w:val="16"/>
+          <w:lang w:val="en-NZ" w:eastAsia="en-NZ"/>
+          <w14:ligatures w14:val="none"/>
+        </w:rPr>
+        <w:t>fibonacci</w:t>
+      </w:r>
+      <w:proofErr w:type="spellEnd"/>
+      <w:r>
+        <w:rPr>
+          <w:rFonts w:ascii="Consolas" w:eastAsia="Times New Roman" w:hAnsi="Consolas" w:cs="Times New Roman"/>
+          <w:color w:val="6A9955"/>
+          <w:kern w:val="0"/>
+          <w:sz w:val="16"/>
+          <w:szCs w:val="16"/>
+          <w:lang w:val="en-NZ" w:eastAsia="en-NZ"/>
+          <w14:ligatures w14:val="none"/>
+        </w:rPr>
+        <w:t xml:space="preserve"> numbers</w:t>
       </w:r>
     </w:p>
     <w:p>
@@ -3245,6 +3375,7 @@
         </w:rPr>
         <w:t xml:space="preserve"> </w:t>
       </w:r>
+      <w:proofErr w:type="spellStart"/>
       <w:r>
         <w:rPr>
           <w:rFonts w:ascii="Consolas" w:eastAsia="Times New Roman" w:hAnsi="Consolas" w:cs="Times New Roman"/>
@@ -3257,6 +3388,7 @@
         </w:rPr>
         <w:t>sumA</w:t>
       </w:r>
+      <w:proofErr w:type="spellEnd"/>
       <w:r>
         <w:rPr>
           <w:rFonts w:ascii="Consolas" w:eastAsia="Times New Roman" w:hAnsi="Consolas" w:cs="Times New Roman"/>
@@ -3293,6 +3425,7 @@
         </w:rPr>
         <w:t xml:space="preserve"> </w:t>
       </w:r>
+      <w:proofErr w:type="spellStart"/>
       <w:r>
         <w:rPr>
           <w:rFonts w:ascii="Consolas" w:eastAsia="Times New Roman" w:hAnsi="Consolas" w:cs="Times New Roman"/>
@@ -3305,6 +3438,7 @@
         </w:rPr>
         <w:t>sumOfFirstNFibonacciNumbers</w:t>
       </w:r>
+      <w:proofErr w:type="spellEnd"/>
       <w:r>
         <w:rPr>
           <w:rFonts w:ascii="Consolas" w:eastAsia="Times New Roman" w:hAnsi="Consolas" w:cs="Times New Roman"/>
@@ -3329,6 +3463,7 @@
         </w:rPr>
         <w:t>a</w:t>
       </w:r>
+      <w:proofErr w:type="gramStart"/>
       <w:r>
         <w:rPr>
           <w:rFonts w:ascii="Consolas" w:eastAsia="Times New Roman" w:hAnsi="Consolas" w:cs="Times New Roman"/>
@@ -3341,6 +3476,7 @@
         </w:rPr>
         <w:t>);</w:t>
       </w:r>
+      <w:proofErr w:type="gramEnd"/>
     </w:p>
     <w:p>
       <w:pPr>
@@ -3392,6 +3528,7 @@
         </w:rPr>
         <w:t xml:space="preserve"> </w:t>
       </w:r>
+      <w:proofErr w:type="spellStart"/>
       <w:r>
         <w:rPr>
           <w:rFonts w:ascii="Consolas" w:eastAsia="Times New Roman" w:hAnsi="Consolas" w:cs="Times New Roman"/>
@@ -3404,6 +3541,7 @@
         </w:rPr>
         <w:t>sumB</w:t>
       </w:r>
+      <w:proofErr w:type="spellEnd"/>
       <w:r>
         <w:rPr>
           <w:rFonts w:ascii="Consolas" w:eastAsia="Times New Roman" w:hAnsi="Consolas" w:cs="Times New Roman"/>
@@ -3440,6 +3578,7 @@
         </w:rPr>
         <w:t xml:space="preserve"> </w:t>
       </w:r>
+      <w:proofErr w:type="spellStart"/>
       <w:r>
         <w:rPr>
           <w:rFonts w:ascii="Consolas" w:eastAsia="Times New Roman" w:hAnsi="Consolas" w:cs="Times New Roman"/>
@@ -3452,6 +3591,7 @@
         </w:rPr>
         <w:t>sumOfFirstNFibonacciNumbers</w:t>
       </w:r>
+      <w:proofErr w:type="spellEnd"/>
       <w:r>
         <w:rPr>
           <w:rFonts w:ascii="Consolas" w:eastAsia="Times New Roman" w:hAnsi="Consolas" w:cs="Times New Roman"/>
@@ -3476,6 +3616,7 @@
         </w:rPr>
         <w:t>b</w:t>
       </w:r>
+      <w:proofErr w:type="gramStart"/>
       <w:r>
         <w:rPr>
           <w:rFonts w:ascii="Consolas" w:eastAsia="Times New Roman" w:hAnsi="Consolas" w:cs="Times New Roman"/>
@@ -3488,6 +3629,7 @@
         </w:rPr>
         <w:t>);</w:t>
       </w:r>
+      <w:proofErr w:type="gramEnd"/>
     </w:p>
     <w:p>
       <w:pPr>
@@ -3525,7 +3667,85 @@
           <w:lang w:val="en-NZ" w:eastAsia="en-NZ"/>
           <w14:ligatures w14:val="none"/>
         </w:rPr>
-        <w:t>// Return gcd of sum of first a fibonacci numbers and sum of first b fibonacci numbers</w:t>
+        <w:t xml:space="preserve">// Return </w:t>
+      </w:r>
+      <w:proofErr w:type="spellStart"/>
+      <w:r>
+        <w:rPr>
+          <w:rFonts w:ascii="Consolas" w:eastAsia="Times New Roman" w:hAnsi="Consolas" w:cs="Times New Roman"/>
+          <w:color w:val="6A9955"/>
+          <w:kern w:val="0"/>
+          <w:sz w:val="16"/>
+          <w:szCs w:val="16"/>
+          <w:lang w:val="en-NZ" w:eastAsia="en-NZ"/>
+          <w14:ligatures w14:val="none"/>
+        </w:rPr>
+        <w:t>gcd</w:t>
+      </w:r>
+      <w:proofErr w:type="spellEnd"/>
+      <w:r>
+        <w:rPr>
+          <w:rFonts w:ascii="Consolas" w:eastAsia="Times New Roman" w:hAnsi="Consolas" w:cs="Times New Roman"/>
+          <w:color w:val="6A9955"/>
+          <w:kern w:val="0"/>
+          <w:sz w:val="16"/>
+          <w:szCs w:val="16"/>
+          <w:lang w:val="en-NZ" w:eastAsia="en-NZ"/>
+          <w14:ligatures w14:val="none"/>
+        </w:rPr>
+        <w:t xml:space="preserve"> of sum of first a </w:t>
+      </w:r>
+      <w:proofErr w:type="spellStart"/>
+      <w:r>
+        <w:rPr>
+          <w:rFonts w:ascii="Consolas" w:eastAsia="Times New Roman" w:hAnsi="Consolas" w:cs="Times New Roman"/>
+          <w:color w:val="6A9955"/>
+          <w:kern w:val="0"/>
+          <w:sz w:val="16"/>
+          <w:szCs w:val="16"/>
+          <w:lang w:val="en-NZ" w:eastAsia="en-NZ"/>
+          <w14:ligatures w14:val="none"/>
+        </w:rPr>
+        <w:t>fibonacci</w:t>
+      </w:r>
+      <w:proofErr w:type="spellEnd"/>
+      <w:r>
+        <w:rPr>
+          <w:rFonts w:ascii="Consolas" w:eastAsia="Times New Roman" w:hAnsi="Consolas" w:cs="Times New Roman"/>
+          <w:color w:val="6A9955"/>
+          <w:kern w:val="0"/>
+          <w:sz w:val="16"/>
+          <w:szCs w:val="16"/>
+          <w:lang w:val="en-NZ" w:eastAsia="en-NZ"/>
+          <w14:ligatures w14:val="none"/>
+        </w:rPr>
+        <w:t xml:space="preserve"> numbers and sum of first b </w:t>
+      </w:r>
+      <w:proofErr w:type="spellStart"/>
+      <w:r>
+        <w:rPr>
+          <w:rFonts w:ascii="Consolas" w:eastAsia="Times New Roman" w:hAnsi="Consolas" w:cs="Times New Roman"/>
+          <w:color w:val="6A9955"/>
+          <w:kern w:val="0"/>
+          <w:sz w:val="16"/>
+          <w:szCs w:val="16"/>
+          <w:lang w:val="en-NZ" w:eastAsia="en-NZ"/>
+          <w14:ligatures w14:val="none"/>
+        </w:rPr>
+        <w:t>fibonacci</w:t>
+      </w:r>
+      <w:proofErr w:type="spellEnd"/>
+      <w:r>
+        <w:rPr>
+          <w:rFonts w:ascii="Consolas" w:eastAsia="Times New Roman" w:hAnsi="Consolas" w:cs="Times New Roman"/>
+          <w:color w:val="6A9955"/>
+          <w:kern w:val="0"/>
+          <w:sz w:val="16"/>
+          <w:szCs w:val="16"/>
+          <w:lang w:val="en-NZ" w:eastAsia="en-NZ"/>
+          <w14:ligatures w14:val="none"/>
+        </w:rPr>
+        <w:t xml:space="preserve"> numbers</w:t>
       </w:r>
     </w:p>
     <w:p>
@@ -3626,6 +3846,8 @@
         </w:rPr>
         <w:t xml:space="preserve"> </w:t>
       </w:r>
+      <w:proofErr w:type="spellStart"/>
+      <w:proofErr w:type="gramStart"/>
       <w:r>
         <w:rPr>
           <w:rFonts w:ascii="Consolas" w:eastAsia="Times New Roman" w:hAnsi="Consolas" w:cs="Times New Roman"/>
@@ -3650,6 +3872,7 @@
         </w:rPr>
         <w:t>etGCD</w:t>
       </w:r>
+      <w:proofErr w:type="spellEnd"/>
       <w:r>
         <w:rPr>
           <w:rFonts w:ascii="Consolas" w:eastAsia="Times New Roman" w:hAnsi="Consolas" w:cs="Times New Roman"/>
@@ -3662,6 +3885,8 @@
         </w:rPr>
         <w:t>(</w:t>
       </w:r>
+      <w:proofErr w:type="spellStart"/>
+      <w:proofErr w:type="gramEnd"/>
       <w:r>
         <w:rPr>
           <w:rFonts w:ascii="Consolas" w:eastAsia="Times New Roman" w:hAnsi="Consolas" w:cs="Times New Roman"/>
@@ -3674,6 +3899,7 @@
         </w:rPr>
         <w:t>sumA</w:t>
       </w:r>
+      <w:proofErr w:type="spellEnd"/>
       <w:r>
         <w:rPr>
           <w:rFonts w:ascii="Consolas" w:eastAsia="Times New Roman" w:hAnsi="Consolas" w:cs="Times New Roman"/>
@@ -3686,6 +3912,7 @@
         </w:rPr>
         <w:t xml:space="preserve">, </w:t>
       </w:r>
+      <w:proofErr w:type="spellStart"/>
       <w:r>
         <w:rPr>
           <w:rFonts w:ascii="Consolas" w:eastAsia="Times New Roman" w:hAnsi="Consolas" w:cs="Times New Roman"/>
@@ -3698,6 +3925,7 @@
         </w:rPr>
         <w:t>sumB</w:t>
       </w:r>
+      <w:proofErr w:type="spellEnd"/>
       <w:r>
         <w:rPr>
           <w:rFonts w:ascii="Consolas" w:eastAsia="Times New Roman" w:hAnsi="Consolas" w:cs="Times New Roman"/>
@@ -3761,6 +3989,7 @@
         </w:rPr>
         <w:t xml:space="preserve"> </w:t>
       </w:r>
+      <w:proofErr w:type="gramStart"/>
       <w:r>
         <w:rPr>
           <w:rFonts w:ascii="Consolas" w:eastAsia="Times New Roman" w:hAnsi="Consolas" w:cs="Times New Roman"/>
@@ -3785,6 +4014,7 @@
         </w:rPr>
         <w:t>;</w:t>
       </w:r>
+      <w:proofErr w:type="gramEnd"/>
     </w:p>
     <w:p>
       <w:pPr>
@@ -3903,7 +4133,21 @@
         <w:rPr>
           <w:lang w:val="en-US"/>
         </w:rPr>
-        <w:t xml:space="preserve"> the printed texts from FibonacciGCD.java.  Thus, the main.java will have to simply call this class’s method “run()” to run the entire program. </w:t>
+        <w:t xml:space="preserve"> the printed texts from FibonacciGCD.java.  Thus, the main.java will have to simply call this class’s method “</w:t>
+      </w:r>
+      <w:proofErr w:type="gramStart"/>
+      <w:r>
+        <w:rPr>
+          <w:lang w:val="en-US"/>
+        </w:rPr>
+        <w:t>run(</w:t>
+      </w:r>
+      <w:proofErr w:type="gramEnd"/>
+      <w:r>
+        <w:rPr>
+          <w:lang w:val="en-US"/>
+        </w:rPr>
+        <w:t xml:space="preserve">)” to run the entire program. </w:t>
       </w:r>
     </w:p>
     <w:p>
@@ -3974,11 +4218,19 @@
         <w:tab/>
         <w:t xml:space="preserve">The </w:t>
       </w:r>
-      <w:r>
-        <w:rPr>
-          <w:lang w:val="en-US"/>
-        </w:rPr>
-        <w:t>run() method simply calls on the other methods to run them in the correct order, by repeating the menu() method until the user uses the EXIT command.</w:t>
+      <w:proofErr w:type="gramStart"/>
+      <w:r>
+        <w:rPr>
+          <w:lang w:val="en-US"/>
+        </w:rPr>
+        <w:t>run(</w:t>
+      </w:r>
+      <w:proofErr w:type="gramEnd"/>
+      <w:r>
+        <w:rPr>
+          <w:lang w:val="en-US"/>
+        </w:rPr>
+        <w:t>) method simply calls on the other methods to run them in the correct order, by repeating the menu() method until the user uses the EXIT command.</w:t>
       </w:r>
     </w:p>
     <w:p>
@@ -4061,7 +4313,71 @@
         </w:rPr>
         <w:lastRenderedPageBreak/>
         <w:tab/>
-        <w:t>The printHeader() and printFooter() methods simply prints out texts that indicates the start and end of the program. They are only made to make the program cleaner to look at; thus the ascii art for the header.</w:t>
+        <w:t xml:space="preserve">The </w:t>
+      </w:r>
+      <w:proofErr w:type="spellStart"/>
+      <w:proofErr w:type="gramStart"/>
+      <w:r>
+        <w:rPr>
+          <w:lang w:val="en-US"/>
+        </w:rPr>
+        <w:t>printHeader</w:t>
+      </w:r>
+      <w:proofErr w:type="spellEnd"/>
+      <w:r>
+        <w:rPr>
+          <w:lang w:val="en-US"/>
+        </w:rPr>
+        <w:t>(</w:t>
+      </w:r>
+      <w:proofErr w:type="gramEnd"/>
+      <w:r>
+        <w:rPr>
+          <w:lang w:val="en-US"/>
+        </w:rPr>
+        <w:t xml:space="preserve">) and </w:t>
+      </w:r>
+      <w:proofErr w:type="spellStart"/>
+      <w:r>
+        <w:rPr>
+          <w:lang w:val="en-US"/>
+        </w:rPr>
+        <w:t>printFooter</w:t>
+      </w:r>
+      <w:proofErr w:type="spellEnd"/>
+      <w:r>
+        <w:rPr>
+          <w:lang w:val="en-US"/>
+        </w:rPr>
+        <w:t xml:space="preserve">() methods simply </w:t>
+      </w:r>
+      <w:proofErr w:type="gramStart"/>
+      <w:r>
+        <w:rPr>
+          <w:lang w:val="en-US"/>
+        </w:rPr>
+        <w:t>prints</w:t>
+      </w:r>
+      <w:proofErr w:type="gramEnd"/>
+      <w:r>
+        <w:rPr>
+          <w:lang w:val="en-US"/>
+        </w:rPr>
+        <w:t xml:space="preserve"> out texts that indicates the start and end of the program. They are only made to make the program cleaner to look at; </w:t>
+      </w:r>
+      <w:proofErr w:type="gramStart"/>
+      <w:r>
+        <w:rPr>
+          <w:lang w:val="en-US"/>
+        </w:rPr>
+        <w:t>thus</w:t>
+      </w:r>
+      <w:proofErr w:type="gramEnd"/>
+      <w:r>
+        <w:rPr>
+          <w:lang w:val="en-US"/>
+        </w:rPr>
+        <w:t xml:space="preserve"> the ascii art for the header.</w:t>
       </w:r>
     </w:p>
     <w:p>
@@ -4172,7 +4488,21 @@
           <w:lang w:val="en-US"/>
         </w:rPr>
         <w:tab/>
-        <w:t>The menu() method asks the user which command they want to use</w:t>
+        <w:t xml:space="preserve">The </w:t>
+      </w:r>
+      <w:proofErr w:type="gramStart"/>
+      <w:r>
+        <w:rPr>
+          <w:lang w:val="en-US"/>
+        </w:rPr>
+        <w:t>menu(</w:t>
+      </w:r>
+      <w:proofErr w:type="gramEnd"/>
+      <w:r>
+        <w:rPr>
+          <w:lang w:val="en-US"/>
+        </w:rPr>
+        <w:t>) method asks the user which command they want to use</w:t>
       </w:r>
       <w:r>
         <w:rPr>
@@ -4186,11 +4516,19 @@
         </w:rPr>
         <w:t xml:space="preserve">The repeating nature of this method in the </w:t>
       </w:r>
-      <w:r>
-        <w:rPr>
-          <w:lang w:val="en-US"/>
-        </w:rPr>
-        <w:t>run() method makes it possible for the user to use this program again and again until satisfied of calculating all they need to calculate. The two available commands are:</w:t>
+      <w:proofErr w:type="gramStart"/>
+      <w:r>
+        <w:rPr>
+          <w:lang w:val="en-US"/>
+        </w:rPr>
+        <w:t>run(</w:t>
+      </w:r>
+      <w:proofErr w:type="gramEnd"/>
+      <w:r>
+        <w:rPr>
+          <w:lang w:val="en-US"/>
+        </w:rPr>
+        <w:t>) method makes it possible for the user to use this program again and again until satisfied of calculating all they need to calculate. The two available commands are:</w:t>
       </w:r>
     </w:p>
     <w:p>
@@ -4300,7 +4638,29 @@
         </w:rPr>
         <w:lastRenderedPageBreak/>
         <w:tab/>
-        <w:t>The getNumberInput() method is the method that obtains the desired A and B needed to calculate the GCD of the sum of the first A and B Fibonacci numbers. This method specifically needs a string input which specifies whether the number being obtained is for number “A” or “B”.</w:t>
+        <w:t xml:space="preserve">The </w:t>
+      </w:r>
+      <w:proofErr w:type="spellStart"/>
+      <w:proofErr w:type="gramStart"/>
+      <w:r>
+        <w:rPr>
+          <w:lang w:val="en-US"/>
+        </w:rPr>
+        <w:t>getNumberInput</w:t>
+      </w:r>
+      <w:proofErr w:type="spellEnd"/>
+      <w:r>
+        <w:rPr>
+          <w:lang w:val="en-US"/>
+        </w:rPr>
+        <w:t>(</w:t>
+      </w:r>
+      <w:proofErr w:type="gramEnd"/>
+      <w:r>
+        <w:rPr>
+          <w:lang w:val="en-US"/>
+        </w:rPr>
+        <w:t>) method is the method that obtains the desired A and B needed to calculate the GCD of the sum of the first A and B Fibonacci numbers. This method specifically needs a string input which specifies whether the number being obtained is for number “A” or “B”.</w:t>
       </w:r>
     </w:p>
     <w:p>
@@ -4363,7 +4723,49 @@
           <w:lang w:val="en-US"/>
         </w:rPr>
         <w:tab/>
-        <w:t>Then lastly, the calculate() method uses the getNumberInput() function to obtain A and B, then uses it to calculate the desired output by calling the FibonacciGCD class which contains the desired algorithm.</w:t>
+        <w:t xml:space="preserve">Then lastly, the </w:t>
+      </w:r>
+      <w:proofErr w:type="gramStart"/>
+      <w:r>
+        <w:rPr>
+          <w:lang w:val="en-US"/>
+        </w:rPr>
+        <w:t>calculate(</w:t>
+      </w:r>
+      <w:proofErr w:type="gramEnd"/>
+      <w:r>
+        <w:rPr>
+          <w:lang w:val="en-US"/>
+        </w:rPr>
+        <w:t xml:space="preserve">) method uses the </w:t>
+      </w:r>
+      <w:proofErr w:type="spellStart"/>
+      <w:r>
+        <w:rPr>
+          <w:lang w:val="en-US"/>
+        </w:rPr>
+        <w:t>getNumberInput</w:t>
+      </w:r>
+      <w:proofErr w:type="spellEnd"/>
+      <w:r>
+        <w:rPr>
+          <w:lang w:val="en-US"/>
+        </w:rPr>
+        <w:t xml:space="preserve">() function to obtain A and B, then uses it to calculate the desired output by calling the </w:t>
+      </w:r>
+      <w:proofErr w:type="spellStart"/>
+      <w:r>
+        <w:rPr>
+          <w:lang w:val="en-US"/>
+        </w:rPr>
+        <w:t>FibonacciGCD</w:t>
+      </w:r>
+      <w:proofErr w:type="spellEnd"/>
+      <w:r>
+        <w:rPr>
+          <w:lang w:val="en-US"/>
+        </w:rPr>
+        <w:t xml:space="preserve"> class which contains the desired algorithm.</w:t>
       </w:r>
     </w:p>
     <w:p>
@@ -4562,11 +4964,27 @@
         </w:rPr>
         <w:t xml:space="preserve">Fibonacci numbers as they are being added into the sums. This tells us the progress of the </w:t>
       </w:r>
-      <w:r>
-        <w:rPr>
-          <w:lang w:val="en-US"/>
-        </w:rPr>
-        <w:t>sumOfFirstNFibonacciNumbers()</w:t>
+      <w:proofErr w:type="spellStart"/>
+      <w:proofErr w:type="gramStart"/>
+      <w:r>
+        <w:rPr>
+          <w:lang w:val="en-US"/>
+        </w:rPr>
+        <w:t>sumOfFirstNFibonacciNumbers</w:t>
+      </w:r>
+      <w:proofErr w:type="spellEnd"/>
+      <w:r>
+        <w:rPr>
+          <w:lang w:val="en-US"/>
+        </w:rPr>
+        <w:t>(</w:t>
+      </w:r>
+      <w:proofErr w:type="gramEnd"/>
+      <w:r>
+        <w:rPr>
+          <w:lang w:val="en-US"/>
+        </w:rPr>
+        <w:t>)</w:t>
       </w:r>
       <w:r>
         <w:rPr>
@@ -4648,17 +5066,27 @@
         </w:rPr>
         <w:t xml:space="preserve">I also modified the </w:t>
       </w:r>
+      <w:proofErr w:type="spellStart"/>
+      <w:proofErr w:type="gramStart"/>
       <w:r>
         <w:rPr>
           <w:lang w:val="en-US"/>
         </w:rPr>
         <w:t>computeGCD</w:t>
       </w:r>
-      <w:r>
-        <w:rPr>
-          <w:lang w:val="en-US"/>
-        </w:rPr>
-        <w:t>()</w:t>
+      <w:proofErr w:type="spellEnd"/>
+      <w:r>
+        <w:rPr>
+          <w:lang w:val="en-US"/>
+        </w:rPr>
+        <w:t>(</w:t>
+      </w:r>
+      <w:proofErr w:type="gramEnd"/>
+      <w:r>
+        <w:rPr>
+          <w:lang w:val="en-US"/>
+        </w:rPr>
+        <w:t>)</w:t>
       </w:r>
       <w:r>
         <w:rPr>
@@ -4759,6 +5187,19 @@
     </w:p>
     <w:p>
       <w:pPr>
+        <w:rPr>
+          <w:lang w:val="en-US"/>
+        </w:rPr>
+      </w:pPr>
+      <w:r>
+        <w:rPr>
+          <w:lang w:val="en-US"/>
+        </w:rPr>
+        <w:br w:type="page"/>
+      </w:r>
+    </w:p>
+    <w:p>
+      <w:pPr>
         <w:jc w:val="both"/>
         <w:rPr>
           <w:lang w:val="en-US"/>
@@ -4768,6 +5209,7 @@
         <w:rPr>
           <w:lang w:val="en-US"/>
         </w:rPr>
+        <w:lastRenderedPageBreak/>
         <w:t>3</w:t>
       </w:r>
       <w:r>
@@ -4872,7 +5314,6 @@
         <w:rPr>
           <w:lang w:val="en-US"/>
         </w:rPr>
-        <w:lastRenderedPageBreak/>
         <w:t xml:space="preserve">Next task to do is the following: </w:t>
       </w:r>
       <w:r>
@@ -4891,7 +5332,21 @@
         <w:rPr>
           <w:lang w:val="en-US"/>
         </w:rPr>
-        <w:t>sample output similar to the output shown in the question above and</w:t>
+        <w:t xml:space="preserve">sample output </w:t>
+      </w:r>
+      <w:proofErr w:type="gramStart"/>
+      <w:r>
+        <w:rPr>
+          <w:lang w:val="en-US"/>
+        </w:rPr>
+        <w:t>similar to</w:t>
+      </w:r>
+      <w:proofErr w:type="gramEnd"/>
+      <w:r>
+        <w:rPr>
+          <w:lang w:val="en-US"/>
+        </w:rPr>
+        <w:t xml:space="preserve"> the output shown in the question above and</w:t>
       </w:r>
       <w:r>
         <w:rPr>
@@ -5109,6 +5564,7 @@
           <w:lang w:val="en-US"/>
         </w:rPr>
       </w:pPr>
+      <w:proofErr w:type="spellStart"/>
       <w:r>
         <w:rPr>
           <w:b/>
@@ -5118,7 +5574,18 @@
           <w:lang w:val="en-US"/>
         </w:rPr>
         <w:lastRenderedPageBreak/>
-        <w:t>ComputeGCDTests Class</w:t>
+        <w:t>ComputeGCDTests</w:t>
+      </w:r>
+      <w:proofErr w:type="spellEnd"/>
+      <w:r>
+        <w:rPr>
+          <w:b/>
+          <w:bCs/>
+          <w:sz w:val="28"/>
+          <w:szCs w:val="28"/>
+          <w:lang w:val="en-US"/>
+        </w:rPr>
+        <w:t xml:space="preserve"> Class</w:t>
       </w:r>
     </w:p>
     <w:p>
@@ -5156,7 +5623,21 @@
         <w:rPr>
           <w:lang w:val="en-US"/>
         </w:rPr>
-        <w:t xml:space="preserve"> called ComputeGCDTests </w:t>
+        <w:t xml:space="preserve"> called </w:t>
+      </w:r>
+      <w:proofErr w:type="spellStart"/>
+      <w:r>
+        <w:rPr>
+          <w:lang w:val="en-US"/>
+        </w:rPr>
+        <w:t>ComputeGCDTests</w:t>
+      </w:r>
+      <w:proofErr w:type="spellEnd"/>
+      <w:r>
+        <w:rPr>
+          <w:lang w:val="en-US"/>
+        </w:rPr>
+        <w:t xml:space="preserve"> </w:t>
       </w:r>
       <w:r>
         <w:rPr>
@@ -5231,7 +5712,35 @@
           <w:lang w:val="en-US"/>
         </w:rPr>
         <w:tab/>
-        <w:t>The test methods test_example(), test_example_2(), and test_example_3() are all test cases where the inputs are valid and checks whether the output GCD of sum of first A and B Fibonacci numbers are correct. The first one being the example given in the task specification.</w:t>
+        <w:t xml:space="preserve">The test methods </w:t>
+      </w:r>
+      <w:proofErr w:type="spellStart"/>
+      <w:r>
+        <w:rPr>
+          <w:lang w:val="en-US"/>
+        </w:rPr>
+        <w:t>test_</w:t>
+      </w:r>
+      <w:proofErr w:type="gramStart"/>
+      <w:r>
+        <w:rPr>
+          <w:lang w:val="en-US"/>
+        </w:rPr>
+        <w:t>example</w:t>
+      </w:r>
+      <w:proofErr w:type="spellEnd"/>
+      <w:r>
+        <w:rPr>
+          <w:lang w:val="en-US"/>
+        </w:rPr>
+        <w:t>(</w:t>
+      </w:r>
+      <w:proofErr w:type="gramEnd"/>
+      <w:r>
+        <w:rPr>
+          <w:lang w:val="en-US"/>
+        </w:rPr>
+        <w:t>), test_example_2(), and test_example_3() are all test cases where the inputs are valid and checks whether the output GCD of sum of first A and B Fibonacci numbers are correct. The first one being the example given in the task specification.</w:t>
       </w:r>
     </w:p>
     <w:p>
@@ -5383,7 +5892,77 @@
         </w:rPr>
         <w:lastRenderedPageBreak/>
         <w:tab/>
-        <w:t xml:space="preserve">The test methods test_cardinal_A_is_zero(), test_cardinal_B_is_zero(), and test_cardinal_A_and_B_is_zero(), are all tests which looks on what happens if at least on of the input numbers to the algorithm is 0. This should cause the </w:t>
+        <w:t xml:space="preserve">The test methods </w:t>
+      </w:r>
+      <w:proofErr w:type="spellStart"/>
+      <w:r>
+        <w:rPr>
+          <w:lang w:val="en-US"/>
+        </w:rPr>
+        <w:t>test_cardinal_A_is_</w:t>
+      </w:r>
+      <w:proofErr w:type="gramStart"/>
+      <w:r>
+        <w:rPr>
+          <w:lang w:val="en-US"/>
+        </w:rPr>
+        <w:t>zero</w:t>
+      </w:r>
+      <w:proofErr w:type="spellEnd"/>
+      <w:r>
+        <w:rPr>
+          <w:lang w:val="en-US"/>
+        </w:rPr>
+        <w:t>(</w:t>
+      </w:r>
+      <w:proofErr w:type="gramEnd"/>
+      <w:r>
+        <w:rPr>
+          <w:lang w:val="en-US"/>
+        </w:rPr>
+        <w:t xml:space="preserve">), </w:t>
+      </w:r>
+      <w:proofErr w:type="spellStart"/>
+      <w:r>
+        <w:rPr>
+          <w:lang w:val="en-US"/>
+        </w:rPr>
+        <w:t>test_cardinal_B_is_zero</w:t>
+      </w:r>
+      <w:proofErr w:type="spellEnd"/>
+      <w:r>
+        <w:rPr>
+          <w:lang w:val="en-US"/>
+        </w:rPr>
+        <w:t xml:space="preserve">(), and </w:t>
+      </w:r>
+      <w:proofErr w:type="spellStart"/>
+      <w:r>
+        <w:rPr>
+          <w:lang w:val="en-US"/>
+        </w:rPr>
+        <w:t>test_cardinal_A_and_B_is_zero</w:t>
+      </w:r>
+      <w:proofErr w:type="spellEnd"/>
+      <w:r>
+        <w:rPr>
+          <w:lang w:val="en-US"/>
+        </w:rPr>
+        <w:t xml:space="preserve">(), are all tests which </w:t>
+      </w:r>
+      <w:proofErr w:type="gramStart"/>
+      <w:r>
+        <w:rPr>
+          <w:lang w:val="en-US"/>
+        </w:rPr>
+        <w:t>looks</w:t>
+      </w:r>
+      <w:proofErr w:type="gramEnd"/>
+      <w:r>
+        <w:rPr>
+          <w:lang w:val="en-US"/>
+        </w:rPr>
+        <w:t xml:space="preserve"> on what happens if at least on of the input numbers to the algorithm is 0. This should cause the </w:t>
       </w:r>
       <w:r>
         <w:rPr>
@@ -5585,7 +6164,77 @@
           <w:lang w:val="en-US"/>
         </w:rPr>
         <w:lastRenderedPageBreak/>
-        <w:t>This is followed by the test_cardinal_A_is_negative(), test_cardinal_B_is_negative(), and test_cardinal_A_and_B_is_negative(), which are methods that tests what happens to the algorithm if he input is negative. In such cases, the result should be the same when inputs are zero as there is no “Negative Nth” Fibonacci number.</w:t>
+        <w:t xml:space="preserve">This is followed by the </w:t>
+      </w:r>
+      <w:proofErr w:type="spellStart"/>
+      <w:r>
+        <w:rPr>
+          <w:lang w:val="en-US"/>
+        </w:rPr>
+        <w:t>test_cardinal_A_is_</w:t>
+      </w:r>
+      <w:proofErr w:type="gramStart"/>
+      <w:r>
+        <w:rPr>
+          <w:lang w:val="en-US"/>
+        </w:rPr>
+        <w:t>negative</w:t>
+      </w:r>
+      <w:proofErr w:type="spellEnd"/>
+      <w:r>
+        <w:rPr>
+          <w:lang w:val="en-US"/>
+        </w:rPr>
+        <w:t>(</w:t>
+      </w:r>
+      <w:proofErr w:type="gramEnd"/>
+      <w:r>
+        <w:rPr>
+          <w:lang w:val="en-US"/>
+        </w:rPr>
+        <w:t xml:space="preserve">), </w:t>
+      </w:r>
+      <w:proofErr w:type="spellStart"/>
+      <w:r>
+        <w:rPr>
+          <w:lang w:val="en-US"/>
+        </w:rPr>
+        <w:t>test_cardinal_B_is_negative</w:t>
+      </w:r>
+      <w:proofErr w:type="spellEnd"/>
+      <w:r>
+        <w:rPr>
+          <w:lang w:val="en-US"/>
+        </w:rPr>
+        <w:t xml:space="preserve">(), and </w:t>
+      </w:r>
+      <w:proofErr w:type="spellStart"/>
+      <w:r>
+        <w:rPr>
+          <w:lang w:val="en-US"/>
+        </w:rPr>
+        <w:t>test_cardinal_A_and_B_is_negative</w:t>
+      </w:r>
+      <w:proofErr w:type="spellEnd"/>
+      <w:r>
+        <w:rPr>
+          <w:lang w:val="en-US"/>
+        </w:rPr>
+        <w:t xml:space="preserve">(), which are methods that </w:t>
+      </w:r>
+      <w:proofErr w:type="gramStart"/>
+      <w:r>
+        <w:rPr>
+          <w:lang w:val="en-US"/>
+        </w:rPr>
+        <w:t>tests</w:t>
+      </w:r>
+      <w:proofErr w:type="gramEnd"/>
+      <w:r>
+        <w:rPr>
+          <w:lang w:val="en-US"/>
+        </w:rPr>
+        <w:t xml:space="preserve"> what happens to the algorithm if he input is negative. In such cases, the result should be the same when inputs are zero as there is no “Negative Nth” Fibonacci number.</w:t>
       </w:r>
     </w:p>
     <w:p>
@@ -5753,7 +6402,35 @@
         </w:rPr>
         <w:lastRenderedPageBreak/>
         <w:tab/>
-        <w:t xml:space="preserve">Then lastly, there is the test_B_is_greater_than_A() method which just checks what happens if numbers A and B are flipped instead of A&gt;B from other tests. </w:t>
+        <w:t xml:space="preserve">Then lastly, there is the </w:t>
+      </w:r>
+      <w:proofErr w:type="spellStart"/>
+      <w:r>
+        <w:rPr>
+          <w:lang w:val="en-US"/>
+        </w:rPr>
+        <w:t>test_B_is_greater_than_</w:t>
+      </w:r>
+      <w:proofErr w:type="gramStart"/>
+      <w:r>
+        <w:rPr>
+          <w:lang w:val="en-US"/>
+        </w:rPr>
+        <w:t>A</w:t>
+      </w:r>
+      <w:proofErr w:type="spellEnd"/>
+      <w:r>
+        <w:rPr>
+          <w:lang w:val="en-US"/>
+        </w:rPr>
+        <w:t>(</w:t>
+      </w:r>
+      <w:proofErr w:type="gramEnd"/>
+      <w:r>
+        <w:rPr>
+          <w:lang w:val="en-US"/>
+        </w:rPr>
+        <w:t xml:space="preserve">) method which just checks what happens if numbers A and B are flipped instead of A&gt;B from other tests. </w:t>
       </w:r>
     </w:p>
     <w:p>
@@ -5822,6 +6499,7 @@
           <w:lang w:val="en-US"/>
         </w:rPr>
       </w:pPr>
+      <w:proofErr w:type="spellStart"/>
       <w:r>
         <w:rPr>
           <w:b/>
@@ -5830,7 +6508,18 @@
           <w:szCs w:val="28"/>
           <w:lang w:val="en-US"/>
         </w:rPr>
-        <w:t>DisplayTests Class</w:t>
+        <w:t>DisplayTests</w:t>
+      </w:r>
+      <w:proofErr w:type="spellEnd"/>
+      <w:r>
+        <w:rPr>
+          <w:b/>
+          <w:bCs/>
+          <w:sz w:val="28"/>
+          <w:szCs w:val="28"/>
+          <w:lang w:val="en-US"/>
+        </w:rPr>
+        <w:t xml:space="preserve"> Class</w:t>
       </w:r>
     </w:p>
     <w:p>
@@ -5858,6 +6547,7 @@
         </w:rPr>
         <w:t xml:space="preserve"> test subclass is called </w:t>
       </w:r>
+      <w:proofErr w:type="spellStart"/>
       <w:r>
         <w:rPr>
           <w:lang w:val="en-US"/>
@@ -5870,6 +6560,7 @@
         </w:rPr>
         <w:t>Tests</w:t>
       </w:r>
+      <w:proofErr w:type="spellEnd"/>
       <w:r>
         <w:rPr>
           <w:lang w:val="en-US"/>
@@ -5960,7 +6651,35 @@
         <w:rPr>
           <w:lang w:val="en-US"/>
         </w:rPr>
-        <w:t>The first test method called test_menu_exit() tests if the program properly if the EXIT command is selected by the user.</w:t>
+        <w:t xml:space="preserve">The first test method called </w:t>
+      </w:r>
+      <w:proofErr w:type="spellStart"/>
+      <w:r>
+        <w:rPr>
+          <w:lang w:val="en-US"/>
+        </w:rPr>
+        <w:t>test_menu_</w:t>
+      </w:r>
+      <w:proofErr w:type="gramStart"/>
+      <w:r>
+        <w:rPr>
+          <w:lang w:val="en-US"/>
+        </w:rPr>
+        <w:t>exit</w:t>
+      </w:r>
+      <w:proofErr w:type="spellEnd"/>
+      <w:r>
+        <w:rPr>
+          <w:lang w:val="en-US"/>
+        </w:rPr>
+        <w:t>(</w:t>
+      </w:r>
+      <w:proofErr w:type="gramEnd"/>
+      <w:r>
+        <w:rPr>
+          <w:lang w:val="en-US"/>
+        </w:rPr>
+        <w:t>) tests if the program properly if the EXIT command is selected by the user.</w:t>
       </w:r>
     </w:p>
     <w:p>
@@ -6023,7 +6742,35 @@
         </w:rPr>
         <w:lastRenderedPageBreak/>
         <w:tab/>
-        <w:t xml:space="preserve">The second test method is called test_menu_invalid_command() which tests if the program would show “Invalid command. Please try again…”. </w:t>
+        <w:t xml:space="preserve">The second test method is called </w:t>
+      </w:r>
+      <w:proofErr w:type="spellStart"/>
+      <w:r>
+        <w:rPr>
+          <w:lang w:val="en-US"/>
+        </w:rPr>
+        <w:t>test_menu_invalid_</w:t>
+      </w:r>
+      <w:proofErr w:type="gramStart"/>
+      <w:r>
+        <w:rPr>
+          <w:lang w:val="en-US"/>
+        </w:rPr>
+        <w:t>command</w:t>
+      </w:r>
+      <w:proofErr w:type="spellEnd"/>
+      <w:r>
+        <w:rPr>
+          <w:lang w:val="en-US"/>
+        </w:rPr>
+        <w:t>(</w:t>
+      </w:r>
+      <w:proofErr w:type="gramEnd"/>
+      <w:r>
+        <w:rPr>
+          <w:lang w:val="en-US"/>
+        </w:rPr>
+        <w:t xml:space="preserve">) which tests if the program would show “Invalid command. Please try again…”. </w:t>
       </w:r>
     </w:p>
     <w:p>
@@ -6086,7 +6833,49 @@
           <w:lang w:val="en-US"/>
         </w:rPr>
         <w:tab/>
-        <w:t>The last test method is the test_run_calculate_multiple_times(). This fully uses the run() method instead of just one pass through menu(). This checks if the program would let the user calculate different wanted GCD and be able to exit.</w:t>
+        <w:t xml:space="preserve">The last test method is the </w:t>
+      </w:r>
+      <w:proofErr w:type="spellStart"/>
+      <w:r>
+        <w:rPr>
+          <w:lang w:val="en-US"/>
+        </w:rPr>
+        <w:t>test_run_calculate_multiple_</w:t>
+      </w:r>
+      <w:proofErr w:type="gramStart"/>
+      <w:r>
+        <w:rPr>
+          <w:lang w:val="en-US"/>
+        </w:rPr>
+        <w:t>times</w:t>
+      </w:r>
+      <w:proofErr w:type="spellEnd"/>
+      <w:r>
+        <w:rPr>
+          <w:lang w:val="en-US"/>
+        </w:rPr>
+        <w:t>(</w:t>
+      </w:r>
+      <w:proofErr w:type="gramEnd"/>
+      <w:r>
+        <w:rPr>
+          <w:lang w:val="en-US"/>
+        </w:rPr>
+        <w:t xml:space="preserve">). This fully uses the </w:t>
+      </w:r>
+      <w:proofErr w:type="gramStart"/>
+      <w:r>
+        <w:rPr>
+          <w:lang w:val="en-US"/>
+        </w:rPr>
+        <w:t>run(</w:t>
+      </w:r>
+      <w:proofErr w:type="gramEnd"/>
+      <w:r>
+        <w:rPr>
+          <w:lang w:val="en-US"/>
+        </w:rPr>
+        <w:t>) method instead of just one pass through menu(). This checks if the program would let the user calculate different wanted GCD and be able to exit.</w:t>
       </w:r>
     </w:p>
     <w:p>
@@ -6148,7 +6937,21 @@
         <w:rPr>
           <w:lang w:val="en-US"/>
         </w:rPr>
-        <w:t>After making sure that all the test cases are passed we can say that the task is complete!</w:t>
+        <w:t xml:space="preserve">After making sure that all the test cases are </w:t>
+      </w:r>
+      <w:proofErr w:type="gramStart"/>
+      <w:r>
+        <w:rPr>
+          <w:lang w:val="en-US"/>
+        </w:rPr>
+        <w:t>passed</w:t>
+      </w:r>
+      <w:proofErr w:type="gramEnd"/>
+      <w:r>
+        <w:rPr>
+          <w:lang w:val="en-US"/>
+        </w:rPr>
+        <w:t xml:space="preserve"> we can say that the task is complete!</w:t>
       </w:r>
     </w:p>
     <w:p>

</xml_diff>

<commit_message>
Added changes especially to documents in response to overflow
</commit_message>
<xml_diff>
--- a/SOFTENG282Assign2Doc.docx
+++ b/SOFTENG282Assign2Doc.docx
@@ -351,27 +351,17 @@
         </w:rPr>
         <w:t>“</w:t>
       </w:r>
-      <w:proofErr w:type="spellStart"/>
-      <w:proofErr w:type="gramStart"/>
       <w:r>
         <w:rPr>
           <w:lang w:val="en-US"/>
         </w:rPr>
         <w:t>computeGCD</w:t>
       </w:r>
-      <w:proofErr w:type="spellEnd"/>
-      <w:r>
-        <w:rPr>
-          <w:lang w:val="en-US"/>
-        </w:rPr>
-        <w:t>(</w:t>
-      </w:r>
-      <w:proofErr w:type="gramEnd"/>
-      <w:r>
-        <w:rPr>
-          <w:lang w:val="en-US"/>
-        </w:rPr>
-        <w:t xml:space="preserve">)”. </w:t>
+      <w:r>
+        <w:rPr>
+          <w:lang w:val="en-US"/>
+        </w:rPr>
+        <w:t xml:space="preserve">()”. </w:t>
       </w:r>
       <w:r>
         <w:rPr>
@@ -466,7 +456,6 @@
         </w:rPr>
         <w:t xml:space="preserve"> </w:t>
       </w:r>
-      <w:proofErr w:type="spellStart"/>
       <w:r>
         <w:rPr>
           <w:rFonts w:ascii="Consolas" w:eastAsia="Times New Roman" w:hAnsi="Consolas" w:cs="Times New Roman"/>
@@ -479,7 +468,6 @@
         </w:rPr>
         <w:t>FibonacciGCD</w:t>
       </w:r>
-      <w:proofErr w:type="spellEnd"/>
       <w:r>
         <w:rPr>
           <w:rFonts w:ascii="Consolas" w:eastAsia="Times New Roman" w:hAnsi="Consolas" w:cs="Times New Roman"/>
@@ -543,8 +531,6 @@
         </w:rPr>
         <w:t xml:space="preserve"> </w:t>
       </w:r>
-      <w:proofErr w:type="spellStart"/>
-      <w:proofErr w:type="gramStart"/>
       <w:r>
         <w:rPr>
           <w:rFonts w:ascii="Consolas" w:eastAsia="Times New Roman" w:hAnsi="Consolas" w:cs="Times New Roman"/>
@@ -557,31 +543,17 @@
         </w:rPr>
         <w:t>FibonacciGCD</w:t>
       </w:r>
-      <w:proofErr w:type="spellEnd"/>
-      <w:r>
-        <w:rPr>
-          <w:rFonts w:ascii="Consolas" w:eastAsia="Times New Roman" w:hAnsi="Consolas" w:cs="Times New Roman"/>
-          <w:color w:val="CCCCCC"/>
-          <w:kern w:val="0"/>
-          <w:sz w:val="16"/>
-          <w:szCs w:val="16"/>
-          <w:lang w:val="en-NZ" w:eastAsia="en-NZ"/>
-          <w14:ligatures w14:val="none"/>
-        </w:rPr>
-        <w:t>(</w:t>
-      </w:r>
-      <w:proofErr w:type="gramEnd"/>
-      <w:r>
-        <w:rPr>
-          <w:rFonts w:ascii="Consolas" w:eastAsia="Times New Roman" w:hAnsi="Consolas" w:cs="Times New Roman"/>
-          <w:color w:val="CCCCCC"/>
-          <w:kern w:val="0"/>
-          <w:sz w:val="16"/>
-          <w:szCs w:val="16"/>
-          <w:lang w:val="en-NZ" w:eastAsia="en-NZ"/>
-          <w14:ligatures w14:val="none"/>
-        </w:rPr>
-        <w:t xml:space="preserve">) {}    </w:t>
+      <w:r>
+        <w:rPr>
+          <w:rFonts w:ascii="Consolas" w:eastAsia="Times New Roman" w:hAnsi="Consolas" w:cs="Times New Roman"/>
+          <w:color w:val="CCCCCC"/>
+          <w:kern w:val="0"/>
+          <w:sz w:val="16"/>
+          <w:szCs w:val="16"/>
+          <w:lang w:val="en-NZ" w:eastAsia="en-NZ"/>
+          <w14:ligatures w14:val="none"/>
+        </w:rPr>
+        <w:t xml:space="preserve">() {}    </w:t>
       </w:r>
     </w:p>
     <w:p>
@@ -673,8 +645,6 @@
         </w:rPr>
         <w:t xml:space="preserve"> </w:t>
       </w:r>
-      <w:proofErr w:type="spellStart"/>
-      <w:proofErr w:type="gramStart"/>
       <w:r>
         <w:rPr>
           <w:rFonts w:ascii="Consolas" w:eastAsia="Times New Roman" w:hAnsi="Consolas" w:cs="Times New Roman"/>
@@ -699,7 +669,6 @@
         </w:rPr>
         <w:t>omputeGCD</w:t>
       </w:r>
-      <w:proofErr w:type="spellEnd"/>
       <w:r>
         <w:rPr>
           <w:rFonts w:ascii="Consolas" w:eastAsia="Times New Roman" w:hAnsi="Consolas" w:cs="Times New Roman"/>
@@ -712,7 +681,6 @@
         </w:rPr>
         <w:t>(</w:t>
       </w:r>
-      <w:proofErr w:type="gramEnd"/>
       <w:r>
         <w:rPr>
           <w:rFonts w:ascii="Consolas" w:eastAsia="Times New Roman" w:hAnsi="Consolas" w:cs="Times New Roman"/>
@@ -860,7 +828,6 @@
         </w:rPr>
         <w:t xml:space="preserve"> </w:t>
       </w:r>
-      <w:proofErr w:type="gramStart"/>
       <w:r>
         <w:rPr>
           <w:rFonts w:ascii="Consolas" w:eastAsia="Times New Roman" w:hAnsi="Consolas" w:cs="Times New Roman"/>
@@ -873,7 +840,6 @@
         </w:rPr>
         <w:t>-1;</w:t>
       </w:r>
-      <w:proofErr w:type="gramEnd"/>
     </w:p>
     <w:p>
       <w:pPr>
@@ -979,29 +945,7 @@
         <w:rPr>
           <w:lang w:val="en-US"/>
         </w:rPr>
-        <w:t xml:space="preserve"> I call this “</w:t>
-      </w:r>
-      <w:proofErr w:type="spellStart"/>
-      <w:proofErr w:type="gramStart"/>
-      <w:r>
-        <w:rPr>
-          <w:lang w:val="en-US"/>
-        </w:rPr>
-        <w:t>sumOfFirstNFibonacciNumbers</w:t>
-      </w:r>
-      <w:proofErr w:type="spellEnd"/>
-      <w:r>
-        <w:rPr>
-          <w:lang w:val="en-US"/>
-        </w:rPr>
-        <w:t>(</w:t>
-      </w:r>
-      <w:proofErr w:type="gramEnd"/>
-      <w:r>
-        <w:rPr>
-          <w:lang w:val="en-US"/>
-        </w:rPr>
-        <w:t>)”.</w:t>
+        <w:t xml:space="preserve"> I call this “sumOfFirstNFibonacciNumbers()”.</w:t>
       </w:r>
     </w:p>
     <w:p>
@@ -1078,8 +1022,6 @@
         </w:rPr>
         <w:t xml:space="preserve"> </w:t>
       </w:r>
-      <w:proofErr w:type="spellStart"/>
-      <w:proofErr w:type="gramStart"/>
       <w:r>
         <w:rPr>
           <w:rFonts w:ascii="Consolas" w:eastAsia="Times New Roman" w:hAnsi="Consolas" w:cs="Times New Roman"/>
@@ -1092,7 +1034,6 @@
         </w:rPr>
         <w:t>sumOfFirstNFibonacciNumbers</w:t>
       </w:r>
-      <w:proofErr w:type="spellEnd"/>
       <w:r>
         <w:rPr>
           <w:rFonts w:ascii="Consolas" w:eastAsia="Times New Roman" w:hAnsi="Consolas" w:cs="Times New Roman"/>
@@ -1105,7 +1046,6 @@
         </w:rPr>
         <w:t>(</w:t>
       </w:r>
-      <w:proofErr w:type="gramEnd"/>
       <w:r>
         <w:rPr>
           <w:rFonts w:ascii="Consolas" w:eastAsia="Times New Roman" w:hAnsi="Consolas" w:cs="Times New Roman"/>
@@ -1292,7 +1232,6 @@
         </w:rPr>
         <w:t xml:space="preserve"> </w:t>
       </w:r>
-      <w:proofErr w:type="gramStart"/>
       <w:r>
         <w:rPr>
           <w:rFonts w:ascii="Consolas" w:eastAsia="Times New Roman" w:hAnsi="Consolas" w:cs="Times New Roman"/>
@@ -1317,7 +1256,6 @@
         </w:rPr>
         <w:t>;</w:t>
       </w:r>
-      <w:proofErr w:type="gramEnd"/>
     </w:p>
     <w:p>
       <w:pPr>
@@ -1417,7 +1355,6 @@
         </w:rPr>
         <w:t xml:space="preserve"> </w:t>
       </w:r>
-      <w:proofErr w:type="gramStart"/>
       <w:r>
         <w:rPr>
           <w:rFonts w:ascii="Consolas" w:eastAsia="Times New Roman" w:hAnsi="Consolas" w:cs="Times New Roman"/>
@@ -1442,7 +1379,6 @@
         </w:rPr>
         <w:t>;</w:t>
       </w:r>
-      <w:proofErr w:type="gramEnd"/>
     </w:p>
     <w:p>
       <w:pPr>
@@ -1542,7 +1478,6 @@
         </w:rPr>
         <w:t xml:space="preserve"> </w:t>
       </w:r>
-      <w:proofErr w:type="gramStart"/>
       <w:r>
         <w:rPr>
           <w:rFonts w:ascii="Consolas" w:eastAsia="Times New Roman" w:hAnsi="Consolas" w:cs="Times New Roman"/>
@@ -1567,7 +1502,6 @@
         </w:rPr>
         <w:t>;</w:t>
       </w:r>
-      <w:proofErr w:type="gramEnd"/>
     </w:p>
     <w:p>
       <w:pPr>
@@ -1682,7 +1616,6 @@
         </w:rPr>
         <w:t xml:space="preserve"> </w:t>
       </w:r>
-      <w:proofErr w:type="spellStart"/>
       <w:r>
         <w:rPr>
           <w:rFonts w:ascii="Consolas" w:eastAsia="Times New Roman" w:hAnsi="Consolas" w:cs="Times New Roman"/>
@@ -1695,7 +1628,6 @@
         </w:rPr>
         <w:t>i</w:t>
       </w:r>
-      <w:proofErr w:type="spellEnd"/>
       <w:r>
         <w:rPr>
           <w:rFonts w:ascii="Consolas" w:eastAsia="Times New Roman" w:hAnsi="Consolas" w:cs="Times New Roman"/>
@@ -1756,7 +1688,6 @@
         </w:rPr>
         <w:t xml:space="preserve">; </w:t>
       </w:r>
-      <w:proofErr w:type="spellStart"/>
       <w:r>
         <w:rPr>
           <w:rFonts w:ascii="Consolas" w:eastAsia="Times New Roman" w:hAnsi="Consolas" w:cs="Times New Roman"/>
@@ -1769,7 +1700,6 @@
         </w:rPr>
         <w:t>i</w:t>
       </w:r>
-      <w:proofErr w:type="spellEnd"/>
       <w:r>
         <w:rPr>
           <w:rFonts w:ascii="Consolas" w:eastAsia="Times New Roman" w:hAnsi="Consolas" w:cs="Times New Roman"/>
@@ -1830,7 +1760,6 @@
         </w:rPr>
         <w:t xml:space="preserve">; </w:t>
       </w:r>
-      <w:proofErr w:type="spellStart"/>
       <w:r>
         <w:rPr>
           <w:rFonts w:ascii="Consolas" w:eastAsia="Times New Roman" w:hAnsi="Consolas" w:cs="Times New Roman"/>
@@ -1843,7 +1772,6 @@
         </w:rPr>
         <w:t>i</w:t>
       </w:r>
-      <w:proofErr w:type="spellEnd"/>
       <w:r>
         <w:rPr>
           <w:rFonts w:ascii="Consolas" w:eastAsia="Times New Roman" w:hAnsi="Consolas" w:cs="Times New Roman"/>
@@ -1943,7 +1871,6 @@
         </w:rPr>
         <w:t xml:space="preserve"> </w:t>
       </w:r>
-      <w:proofErr w:type="gramStart"/>
       <w:r>
         <w:rPr>
           <w:rFonts w:ascii="Consolas" w:eastAsia="Times New Roman" w:hAnsi="Consolas" w:cs="Times New Roman"/>
@@ -1968,7 +1895,6 @@
         </w:rPr>
         <w:t>;</w:t>
       </w:r>
-      <w:proofErr w:type="gramEnd"/>
     </w:p>
     <w:p>
       <w:pPr>
@@ -2068,7 +1994,6 @@
         </w:rPr>
         <w:t xml:space="preserve"> </w:t>
       </w:r>
-      <w:proofErr w:type="gramStart"/>
       <w:r>
         <w:rPr>
           <w:rFonts w:ascii="Consolas" w:eastAsia="Times New Roman" w:hAnsi="Consolas" w:cs="Times New Roman"/>
@@ -2093,7 +2018,6 @@
         </w:rPr>
         <w:t>;</w:t>
       </w:r>
-      <w:proofErr w:type="gramEnd"/>
     </w:p>
     <w:p>
       <w:pPr>
@@ -2169,7 +2093,6 @@
         </w:rPr>
         <w:t xml:space="preserve"> </w:t>
       </w:r>
-      <w:proofErr w:type="gramStart"/>
       <w:r>
         <w:rPr>
           <w:rFonts w:ascii="Consolas" w:eastAsia="Times New Roman" w:hAnsi="Consolas" w:cs="Times New Roman"/>
@@ -2194,7 +2117,6 @@
         </w:rPr>
         <w:t>;</w:t>
       </w:r>
-      <w:proofErr w:type="gramEnd"/>
     </w:p>
     <w:p>
       <w:pPr>
@@ -2318,7 +2240,6 @@
         </w:rPr>
         <w:t xml:space="preserve"> </w:t>
       </w:r>
-      <w:proofErr w:type="gramStart"/>
       <w:r>
         <w:rPr>
           <w:rFonts w:ascii="Consolas" w:eastAsia="Times New Roman" w:hAnsi="Consolas" w:cs="Times New Roman"/>
@@ -2343,7 +2264,6 @@
         </w:rPr>
         <w:t>;</w:t>
       </w:r>
-      <w:proofErr w:type="gramEnd"/>
     </w:p>
     <w:p>
       <w:pPr>
@@ -2461,7 +2381,6 @@
         </w:rPr>
         <w:t xml:space="preserve"> </w:t>
       </w:r>
-      <w:proofErr w:type="gramStart"/>
       <w:r>
         <w:rPr>
           <w:rFonts w:ascii="Consolas" w:eastAsia="Times New Roman" w:hAnsi="Consolas" w:cs="Times New Roman"/>
@@ -2486,7 +2405,6 @@
         </w:rPr>
         <w:t>;</w:t>
       </w:r>
-      <w:proofErr w:type="gramEnd"/>
     </w:p>
     <w:p>
       <w:pPr>
@@ -2563,15 +2481,7 @@
         <w:rPr>
           <w:lang w:val="en-US"/>
         </w:rPr>
-        <w:t>method. I called this method “</w:t>
-      </w:r>
-      <w:proofErr w:type="spellStart"/>
-      <w:proofErr w:type="gramStart"/>
-      <w:r>
-        <w:rPr>
-          <w:lang w:val="en-US"/>
-        </w:rPr>
-        <w:t>g</w:t>
+        <w:t>method. I called this method “g</w:t>
       </w:r>
       <w:r>
         <w:rPr>
@@ -2579,19 +2489,11 @@
         </w:rPr>
         <w:t>etGCD</w:t>
       </w:r>
-      <w:proofErr w:type="spellEnd"/>
-      <w:r>
-        <w:rPr>
-          <w:lang w:val="en-US"/>
-        </w:rPr>
-        <w:t>(</w:t>
-      </w:r>
-      <w:proofErr w:type="gramEnd"/>
-      <w:r>
-        <w:rPr>
-          <w:lang w:val="en-US"/>
-        </w:rPr>
-        <w:t>)”.</w:t>
+      <w:r>
+        <w:rPr>
+          <w:lang w:val="en-US"/>
+        </w:rPr>
+        <w:t>()”.</w:t>
       </w:r>
     </w:p>
     <w:p>
@@ -2604,6 +2506,7 @@
       <w:r>
         <w:rPr>
           <w:rFonts w:ascii="Consolas" w:eastAsia="Times New Roman" w:hAnsi="Consolas" w:cs="Times New Roman"/>
+          <w:noProof/>
           <w:color w:val="569CD6"/>
           <w:kern w:val="0"/>
           <w:sz w:val="16"/>
@@ -2773,8 +2676,6 @@
         </w:rPr>
         <w:t xml:space="preserve"> </w:t>
       </w:r>
-      <w:proofErr w:type="spellStart"/>
-      <w:proofErr w:type="gramStart"/>
       <w:r>
         <w:rPr>
           <w:rFonts w:ascii="Consolas" w:eastAsia="Times New Roman" w:hAnsi="Consolas" w:cs="Times New Roman"/>
@@ -2787,7 +2688,6 @@
         </w:rPr>
         <w:t>computeGCD</w:t>
       </w:r>
-      <w:proofErr w:type="spellEnd"/>
       <w:r>
         <w:rPr>
           <w:rFonts w:ascii="Consolas" w:eastAsia="Times New Roman" w:hAnsi="Consolas" w:cs="Times New Roman"/>
@@ -2800,7 +2700,6 @@
         </w:rPr>
         <w:t>(</w:t>
       </w:r>
-      <w:proofErr w:type="gramEnd"/>
       <w:r>
         <w:rPr>
           <w:rFonts w:ascii="Consolas" w:eastAsia="Times New Roman" w:hAnsi="Consolas" w:cs="Times New Roman"/>
@@ -3206,7 +3105,6 @@
         </w:rPr>
         <w:t xml:space="preserve"> </w:t>
       </w:r>
-      <w:proofErr w:type="gramStart"/>
       <w:r>
         <w:rPr>
           <w:rFonts w:ascii="Consolas" w:eastAsia="Times New Roman" w:hAnsi="Consolas" w:cs="Times New Roman"/>
@@ -3231,7 +3129,6 @@
         </w:rPr>
         <w:t>;</w:t>
       </w:r>
-      <w:proofErr w:type="gramEnd"/>
     </w:p>
     <w:p>
       <w:pPr>
@@ -3296,33 +3193,7 @@
           <w:lang w:val="en-NZ" w:eastAsia="en-NZ"/>
           <w14:ligatures w14:val="none"/>
         </w:rPr>
-        <w:t xml:space="preserve">// Find sum of first a and b </w:t>
-      </w:r>
-      <w:proofErr w:type="spellStart"/>
-      <w:r>
-        <w:rPr>
-          <w:rFonts w:ascii="Consolas" w:eastAsia="Times New Roman" w:hAnsi="Consolas" w:cs="Times New Roman"/>
-          <w:color w:val="6A9955"/>
-          <w:kern w:val="0"/>
-          <w:sz w:val="16"/>
-          <w:szCs w:val="16"/>
-          <w:lang w:val="en-NZ" w:eastAsia="en-NZ"/>
-          <w14:ligatures w14:val="none"/>
-        </w:rPr>
-        <w:t>fibonacci</w:t>
-      </w:r>
-      <w:proofErr w:type="spellEnd"/>
-      <w:r>
-        <w:rPr>
-          <w:rFonts w:ascii="Consolas" w:eastAsia="Times New Roman" w:hAnsi="Consolas" w:cs="Times New Roman"/>
-          <w:color w:val="6A9955"/>
-          <w:kern w:val="0"/>
-          <w:sz w:val="16"/>
-          <w:szCs w:val="16"/>
-          <w:lang w:val="en-NZ" w:eastAsia="en-NZ"/>
-          <w14:ligatures w14:val="none"/>
-        </w:rPr>
-        <w:t xml:space="preserve"> numbers</w:t>
+        <w:t>// Find sum of first a and b fibonacci numbers</w:t>
       </w:r>
     </w:p>
     <w:p>
@@ -3375,7 +3246,6 @@
         </w:rPr>
         <w:t xml:space="preserve"> </w:t>
       </w:r>
-      <w:proofErr w:type="spellStart"/>
       <w:r>
         <w:rPr>
           <w:rFonts w:ascii="Consolas" w:eastAsia="Times New Roman" w:hAnsi="Consolas" w:cs="Times New Roman"/>
@@ -3388,7 +3258,6 @@
         </w:rPr>
         <w:t>sumA</w:t>
       </w:r>
-      <w:proofErr w:type="spellEnd"/>
       <w:r>
         <w:rPr>
           <w:rFonts w:ascii="Consolas" w:eastAsia="Times New Roman" w:hAnsi="Consolas" w:cs="Times New Roman"/>
@@ -3425,7 +3294,6 @@
         </w:rPr>
         <w:t xml:space="preserve"> </w:t>
       </w:r>
-      <w:proofErr w:type="spellStart"/>
       <w:r>
         <w:rPr>
           <w:rFonts w:ascii="Consolas" w:eastAsia="Times New Roman" w:hAnsi="Consolas" w:cs="Times New Roman"/>
@@ -3438,7 +3306,6 @@
         </w:rPr>
         <w:t>sumOfFirstNFibonacciNumbers</w:t>
       </w:r>
-      <w:proofErr w:type="spellEnd"/>
       <w:r>
         <w:rPr>
           <w:rFonts w:ascii="Consolas" w:eastAsia="Times New Roman" w:hAnsi="Consolas" w:cs="Times New Roman"/>
@@ -3463,7 +3330,6 @@
         </w:rPr>
         <w:t>a</w:t>
       </w:r>
-      <w:proofErr w:type="gramStart"/>
       <w:r>
         <w:rPr>
           <w:rFonts w:ascii="Consolas" w:eastAsia="Times New Roman" w:hAnsi="Consolas" w:cs="Times New Roman"/>
@@ -3476,7 +3342,6 @@
         </w:rPr>
         <w:t>);</w:t>
       </w:r>
-      <w:proofErr w:type="gramEnd"/>
     </w:p>
     <w:p>
       <w:pPr>
@@ -3528,7 +3393,6 @@
         </w:rPr>
         <w:t xml:space="preserve"> </w:t>
       </w:r>
-      <w:proofErr w:type="spellStart"/>
       <w:r>
         <w:rPr>
           <w:rFonts w:ascii="Consolas" w:eastAsia="Times New Roman" w:hAnsi="Consolas" w:cs="Times New Roman"/>
@@ -3541,7 +3405,6 @@
         </w:rPr>
         <w:t>sumB</w:t>
       </w:r>
-      <w:proofErr w:type="spellEnd"/>
       <w:r>
         <w:rPr>
           <w:rFonts w:ascii="Consolas" w:eastAsia="Times New Roman" w:hAnsi="Consolas" w:cs="Times New Roman"/>
@@ -3578,7 +3441,6 @@
         </w:rPr>
         <w:t xml:space="preserve"> </w:t>
       </w:r>
-      <w:proofErr w:type="spellStart"/>
       <w:r>
         <w:rPr>
           <w:rFonts w:ascii="Consolas" w:eastAsia="Times New Roman" w:hAnsi="Consolas" w:cs="Times New Roman"/>
@@ -3591,7 +3453,6 @@
         </w:rPr>
         <w:t>sumOfFirstNFibonacciNumbers</w:t>
       </w:r>
-      <w:proofErr w:type="spellEnd"/>
       <w:r>
         <w:rPr>
           <w:rFonts w:ascii="Consolas" w:eastAsia="Times New Roman" w:hAnsi="Consolas" w:cs="Times New Roman"/>
@@ -3616,7 +3477,6 @@
         </w:rPr>
         <w:t>b</w:t>
       </w:r>
-      <w:proofErr w:type="gramStart"/>
       <w:r>
         <w:rPr>
           <w:rFonts w:ascii="Consolas" w:eastAsia="Times New Roman" w:hAnsi="Consolas" w:cs="Times New Roman"/>
@@ -3629,7 +3489,6 @@
         </w:rPr>
         <w:t>);</w:t>
       </w:r>
-      <w:proofErr w:type="gramEnd"/>
     </w:p>
     <w:p>
       <w:pPr>
@@ -3667,85 +3526,7 @@
           <w:lang w:val="en-NZ" w:eastAsia="en-NZ"/>
           <w14:ligatures w14:val="none"/>
         </w:rPr>
-        <w:t xml:space="preserve">// Return </w:t>
-      </w:r>
-      <w:proofErr w:type="spellStart"/>
-      <w:r>
-        <w:rPr>
-          <w:rFonts w:ascii="Consolas" w:eastAsia="Times New Roman" w:hAnsi="Consolas" w:cs="Times New Roman"/>
-          <w:color w:val="6A9955"/>
-          <w:kern w:val="0"/>
-          <w:sz w:val="16"/>
-          <w:szCs w:val="16"/>
-          <w:lang w:val="en-NZ" w:eastAsia="en-NZ"/>
-          <w14:ligatures w14:val="none"/>
-        </w:rPr>
-        <w:t>gcd</w:t>
-      </w:r>
-      <w:proofErr w:type="spellEnd"/>
-      <w:r>
-        <w:rPr>
-          <w:rFonts w:ascii="Consolas" w:eastAsia="Times New Roman" w:hAnsi="Consolas" w:cs="Times New Roman"/>
-          <w:color w:val="6A9955"/>
-          <w:kern w:val="0"/>
-          <w:sz w:val="16"/>
-          <w:szCs w:val="16"/>
-          <w:lang w:val="en-NZ" w:eastAsia="en-NZ"/>
-          <w14:ligatures w14:val="none"/>
-        </w:rPr>
-        <w:t xml:space="preserve"> of sum of first a </w:t>
-      </w:r>
-      <w:proofErr w:type="spellStart"/>
-      <w:r>
-        <w:rPr>
-          <w:rFonts w:ascii="Consolas" w:eastAsia="Times New Roman" w:hAnsi="Consolas" w:cs="Times New Roman"/>
-          <w:color w:val="6A9955"/>
-          <w:kern w:val="0"/>
-          <w:sz w:val="16"/>
-          <w:szCs w:val="16"/>
-          <w:lang w:val="en-NZ" w:eastAsia="en-NZ"/>
-          <w14:ligatures w14:val="none"/>
-        </w:rPr>
-        <w:t>fibonacci</w:t>
-      </w:r>
-      <w:proofErr w:type="spellEnd"/>
-      <w:r>
-        <w:rPr>
-          <w:rFonts w:ascii="Consolas" w:eastAsia="Times New Roman" w:hAnsi="Consolas" w:cs="Times New Roman"/>
-          <w:color w:val="6A9955"/>
-          <w:kern w:val="0"/>
-          <w:sz w:val="16"/>
-          <w:szCs w:val="16"/>
-          <w:lang w:val="en-NZ" w:eastAsia="en-NZ"/>
-          <w14:ligatures w14:val="none"/>
-        </w:rPr>
-        <w:t xml:space="preserve"> numbers and sum of first b </w:t>
-      </w:r>
-      <w:proofErr w:type="spellStart"/>
-      <w:r>
-        <w:rPr>
-          <w:rFonts w:ascii="Consolas" w:eastAsia="Times New Roman" w:hAnsi="Consolas" w:cs="Times New Roman"/>
-          <w:color w:val="6A9955"/>
-          <w:kern w:val="0"/>
-          <w:sz w:val="16"/>
-          <w:szCs w:val="16"/>
-          <w:lang w:val="en-NZ" w:eastAsia="en-NZ"/>
-          <w14:ligatures w14:val="none"/>
-        </w:rPr>
-        <w:t>fibonacci</w:t>
-      </w:r>
-      <w:proofErr w:type="spellEnd"/>
-      <w:r>
-        <w:rPr>
-          <w:rFonts w:ascii="Consolas" w:eastAsia="Times New Roman" w:hAnsi="Consolas" w:cs="Times New Roman"/>
-          <w:color w:val="6A9955"/>
-          <w:kern w:val="0"/>
-          <w:sz w:val="16"/>
-          <w:szCs w:val="16"/>
-          <w:lang w:val="en-NZ" w:eastAsia="en-NZ"/>
-          <w14:ligatures w14:val="none"/>
-        </w:rPr>
-        <w:t xml:space="preserve"> numbers</w:t>
+        <w:t>// Return gcd of sum of first a fibonacci numbers and sum of first b fibonacci numbers</w:t>
       </w:r>
     </w:p>
     <w:p>
@@ -3846,8 +3627,6 @@
         </w:rPr>
         <w:t xml:space="preserve"> </w:t>
       </w:r>
-      <w:proofErr w:type="spellStart"/>
-      <w:proofErr w:type="gramStart"/>
       <w:r>
         <w:rPr>
           <w:rFonts w:ascii="Consolas" w:eastAsia="Times New Roman" w:hAnsi="Consolas" w:cs="Times New Roman"/>
@@ -3872,7 +3651,6 @@
         </w:rPr>
         <w:t>etGCD</w:t>
       </w:r>
-      <w:proofErr w:type="spellEnd"/>
       <w:r>
         <w:rPr>
           <w:rFonts w:ascii="Consolas" w:eastAsia="Times New Roman" w:hAnsi="Consolas" w:cs="Times New Roman"/>
@@ -3885,8 +3663,6 @@
         </w:rPr>
         <w:t>(</w:t>
       </w:r>
-      <w:proofErr w:type="spellStart"/>
-      <w:proofErr w:type="gramEnd"/>
       <w:r>
         <w:rPr>
           <w:rFonts w:ascii="Consolas" w:eastAsia="Times New Roman" w:hAnsi="Consolas" w:cs="Times New Roman"/>
@@ -3899,7 +3675,6 @@
         </w:rPr>
         <w:t>sumA</w:t>
       </w:r>
-      <w:proofErr w:type="spellEnd"/>
       <w:r>
         <w:rPr>
           <w:rFonts w:ascii="Consolas" w:eastAsia="Times New Roman" w:hAnsi="Consolas" w:cs="Times New Roman"/>
@@ -3912,7 +3687,6 @@
         </w:rPr>
         <w:t xml:space="preserve">, </w:t>
       </w:r>
-      <w:proofErr w:type="spellStart"/>
       <w:r>
         <w:rPr>
           <w:rFonts w:ascii="Consolas" w:eastAsia="Times New Roman" w:hAnsi="Consolas" w:cs="Times New Roman"/>
@@ -3925,7 +3699,6 @@
         </w:rPr>
         <w:t>sumB</w:t>
       </w:r>
-      <w:proofErr w:type="spellEnd"/>
       <w:r>
         <w:rPr>
           <w:rFonts w:ascii="Consolas" w:eastAsia="Times New Roman" w:hAnsi="Consolas" w:cs="Times New Roman"/>
@@ -3989,7 +3762,6 @@
         </w:rPr>
         <w:t xml:space="preserve"> </w:t>
       </w:r>
-      <w:proofErr w:type="gramStart"/>
       <w:r>
         <w:rPr>
           <w:rFonts w:ascii="Consolas" w:eastAsia="Times New Roman" w:hAnsi="Consolas" w:cs="Times New Roman"/>
@@ -4014,7 +3786,6 @@
         </w:rPr>
         <w:t>;</w:t>
       </w:r>
-      <w:proofErr w:type="gramEnd"/>
     </w:p>
     <w:p>
       <w:pPr>
@@ -4133,21 +3904,7 @@
         <w:rPr>
           <w:lang w:val="en-US"/>
         </w:rPr>
-        <w:t xml:space="preserve"> the printed texts from FibonacciGCD.java.  Thus, the main.java will have to simply call this class’s method “</w:t>
-      </w:r>
-      <w:proofErr w:type="gramStart"/>
-      <w:r>
-        <w:rPr>
-          <w:lang w:val="en-US"/>
-        </w:rPr>
-        <w:t>run(</w:t>
-      </w:r>
-      <w:proofErr w:type="gramEnd"/>
-      <w:r>
-        <w:rPr>
-          <w:lang w:val="en-US"/>
-        </w:rPr>
-        <w:t xml:space="preserve">)” to run the entire program. </w:t>
+        <w:t xml:space="preserve"> the printed texts from FibonacciGCD.java.  Thus, the main.java will have to simply call this class’s method “run()” to run the entire program. </w:t>
       </w:r>
     </w:p>
     <w:p>
@@ -4160,6 +3917,7 @@
       <w:r>
         <w:rPr>
           <w:rFonts w:ascii="Consolas" w:eastAsia="Times New Roman" w:hAnsi="Consolas" w:cs="Times New Roman"/>
+          <w:noProof/>
           <w:color w:val="569CD6"/>
           <w:kern w:val="0"/>
           <w:sz w:val="16"/>
@@ -4218,19 +3976,11 @@
         <w:tab/>
         <w:t xml:space="preserve">The </w:t>
       </w:r>
-      <w:proofErr w:type="gramStart"/>
-      <w:r>
-        <w:rPr>
-          <w:lang w:val="en-US"/>
-        </w:rPr>
-        <w:t>run(</w:t>
-      </w:r>
-      <w:proofErr w:type="gramEnd"/>
-      <w:r>
-        <w:rPr>
-          <w:lang w:val="en-US"/>
-        </w:rPr>
-        <w:t>) method simply calls on the other methods to run them in the correct order, by repeating the menu() method until the user uses the EXIT command.</w:t>
+      <w:r>
+        <w:rPr>
+          <w:lang w:val="en-US"/>
+        </w:rPr>
+        <w:t>run() method simply calls on the other methods to run them in the correct order, by repeating the menu() method until the user uses the EXIT command.</w:t>
       </w:r>
     </w:p>
     <w:p>
@@ -4243,6 +3993,7 @@
       <w:r>
         <w:rPr>
           <w:rFonts w:ascii="Consolas" w:eastAsia="Times New Roman" w:hAnsi="Consolas" w:cs="Times New Roman"/>
+          <w:noProof/>
           <w:color w:val="CCCCCC"/>
           <w:kern w:val="0"/>
           <w:sz w:val="16"/>
@@ -4313,71 +4064,7 @@
         </w:rPr>
         <w:lastRenderedPageBreak/>
         <w:tab/>
-        <w:t xml:space="preserve">The </w:t>
-      </w:r>
-      <w:proofErr w:type="spellStart"/>
-      <w:proofErr w:type="gramStart"/>
-      <w:r>
-        <w:rPr>
-          <w:lang w:val="en-US"/>
-        </w:rPr>
-        <w:t>printHeader</w:t>
-      </w:r>
-      <w:proofErr w:type="spellEnd"/>
-      <w:r>
-        <w:rPr>
-          <w:lang w:val="en-US"/>
-        </w:rPr>
-        <w:t>(</w:t>
-      </w:r>
-      <w:proofErr w:type="gramEnd"/>
-      <w:r>
-        <w:rPr>
-          <w:lang w:val="en-US"/>
-        </w:rPr>
-        <w:t xml:space="preserve">) and </w:t>
-      </w:r>
-      <w:proofErr w:type="spellStart"/>
-      <w:r>
-        <w:rPr>
-          <w:lang w:val="en-US"/>
-        </w:rPr>
-        <w:t>printFooter</w:t>
-      </w:r>
-      <w:proofErr w:type="spellEnd"/>
-      <w:r>
-        <w:rPr>
-          <w:lang w:val="en-US"/>
-        </w:rPr>
-        <w:t xml:space="preserve">() methods simply </w:t>
-      </w:r>
-      <w:proofErr w:type="gramStart"/>
-      <w:r>
-        <w:rPr>
-          <w:lang w:val="en-US"/>
-        </w:rPr>
-        <w:t>prints</w:t>
-      </w:r>
-      <w:proofErr w:type="gramEnd"/>
-      <w:r>
-        <w:rPr>
-          <w:lang w:val="en-US"/>
-        </w:rPr>
-        <w:t xml:space="preserve"> out texts that indicates the start and end of the program. They are only made to make the program cleaner to look at; </w:t>
-      </w:r>
-      <w:proofErr w:type="gramStart"/>
-      <w:r>
-        <w:rPr>
-          <w:lang w:val="en-US"/>
-        </w:rPr>
-        <w:t>thus</w:t>
-      </w:r>
-      <w:proofErr w:type="gramEnd"/>
-      <w:r>
-        <w:rPr>
-          <w:lang w:val="en-US"/>
-        </w:rPr>
-        <w:t xml:space="preserve"> the ascii art for the header.</w:t>
+        <w:t>The printHeader() and printFooter() methods simply prints out texts that indicates the start and end of the program. They are only made to make the program cleaner to look at; thus the ascii art for the header.</w:t>
       </w:r>
     </w:p>
     <w:p>
@@ -4389,6 +4076,7 @@
       </w:pPr>
       <w:r>
         <w:rPr>
+          <w:noProof/>
           <w:lang w:val="en-US"/>
         </w:rPr>
         <w:drawing>
@@ -4437,6 +4125,7 @@
       </w:pPr>
       <w:r>
         <w:rPr>
+          <w:noProof/>
           <w:lang w:val="en-US"/>
         </w:rPr>
         <w:drawing>
@@ -4488,47 +4177,13 @@
           <w:lang w:val="en-US"/>
         </w:rPr>
         <w:tab/>
-        <w:t xml:space="preserve">The </w:t>
-      </w:r>
-      <w:proofErr w:type="gramStart"/>
-      <w:r>
-        <w:rPr>
-          <w:lang w:val="en-US"/>
-        </w:rPr>
-        <w:t>menu(</w:t>
-      </w:r>
-      <w:proofErr w:type="gramEnd"/>
-      <w:r>
-        <w:rPr>
-          <w:lang w:val="en-US"/>
-        </w:rPr>
-        <w:t>) method asks the user which command they want to use</w:t>
-      </w:r>
-      <w:r>
-        <w:rPr>
-          <w:lang w:val="en-US"/>
-        </w:rPr>
-        <w:t xml:space="preserve">. </w:t>
-      </w:r>
-      <w:r>
-        <w:rPr>
-          <w:lang w:val="en-US"/>
-        </w:rPr>
-        <w:t xml:space="preserve">The repeating nature of this method in the </w:t>
-      </w:r>
-      <w:proofErr w:type="gramStart"/>
-      <w:r>
-        <w:rPr>
-          <w:lang w:val="en-US"/>
-        </w:rPr>
-        <w:t>run(</w:t>
-      </w:r>
-      <w:proofErr w:type="gramEnd"/>
-      <w:r>
-        <w:rPr>
-          <w:lang w:val="en-US"/>
-        </w:rPr>
-        <w:t>) method makes it possible for the user to use this program again and again until satisfied of calculating all they need to calculate. The two available commands are:</w:t>
+        <w:t>The menu() method asks the user which command they want to use</w:t>
+      </w:r>
+      <w:r>
+        <w:rPr>
+          <w:lang w:val="en-US"/>
+        </w:rPr>
+        <w:t>. The repeating nature of this method in the run() method makes it possible for the user to use this program again and again until satisfied of calculating all they need to calculate. The two available commands are:</w:t>
       </w:r>
     </w:p>
     <w:p>
@@ -4566,6 +4221,7 @@
       </w:pPr>
       <w:r>
         <w:rPr>
+          <w:noProof/>
           <w:lang w:val="en-US"/>
         </w:rPr>
         <w:drawing>
@@ -4638,29 +4294,7 @@
         </w:rPr>
         <w:lastRenderedPageBreak/>
         <w:tab/>
-        <w:t xml:space="preserve">The </w:t>
-      </w:r>
-      <w:proofErr w:type="spellStart"/>
-      <w:proofErr w:type="gramStart"/>
-      <w:r>
-        <w:rPr>
-          <w:lang w:val="en-US"/>
-        </w:rPr>
-        <w:t>getNumberInput</w:t>
-      </w:r>
-      <w:proofErr w:type="spellEnd"/>
-      <w:r>
-        <w:rPr>
-          <w:lang w:val="en-US"/>
-        </w:rPr>
-        <w:t>(</w:t>
-      </w:r>
-      <w:proofErr w:type="gramEnd"/>
-      <w:r>
-        <w:rPr>
-          <w:lang w:val="en-US"/>
-        </w:rPr>
-        <w:t>) method is the method that obtains the desired A and B needed to calculate the GCD of the sum of the first A and B Fibonacci numbers. This method specifically needs a string input which specifies whether the number being obtained is for number “A” or “B”.</w:t>
+        <w:t>The getNumberInput() method is the method that obtains the desired A and B needed to calculate the GCD of the sum of the first A and B Fibonacci numbers. This method specifically needs a string input which specifies whether the number being obtained is for number “A” or “B”.</w:t>
       </w:r>
     </w:p>
     <w:p>
@@ -4672,6 +4306,7 @@
       </w:pPr>
       <w:r>
         <w:rPr>
+          <w:noProof/>
           <w:lang w:val="en-US"/>
         </w:rPr>
         <w:drawing>
@@ -4723,49 +4358,7 @@
           <w:lang w:val="en-US"/>
         </w:rPr>
         <w:tab/>
-        <w:t xml:space="preserve">Then lastly, the </w:t>
-      </w:r>
-      <w:proofErr w:type="gramStart"/>
-      <w:r>
-        <w:rPr>
-          <w:lang w:val="en-US"/>
-        </w:rPr>
-        <w:t>calculate(</w:t>
-      </w:r>
-      <w:proofErr w:type="gramEnd"/>
-      <w:r>
-        <w:rPr>
-          <w:lang w:val="en-US"/>
-        </w:rPr>
-        <w:t xml:space="preserve">) method uses the </w:t>
-      </w:r>
-      <w:proofErr w:type="spellStart"/>
-      <w:r>
-        <w:rPr>
-          <w:lang w:val="en-US"/>
-        </w:rPr>
-        <w:t>getNumberInput</w:t>
-      </w:r>
-      <w:proofErr w:type="spellEnd"/>
-      <w:r>
-        <w:rPr>
-          <w:lang w:val="en-US"/>
-        </w:rPr>
-        <w:t xml:space="preserve">() function to obtain A and B, then uses it to calculate the desired output by calling the </w:t>
-      </w:r>
-      <w:proofErr w:type="spellStart"/>
-      <w:r>
-        <w:rPr>
-          <w:lang w:val="en-US"/>
-        </w:rPr>
-        <w:t>FibonacciGCD</w:t>
-      </w:r>
-      <w:proofErr w:type="spellEnd"/>
-      <w:r>
-        <w:rPr>
-          <w:lang w:val="en-US"/>
-        </w:rPr>
-        <w:t xml:space="preserve"> class which contains the desired algorithm.</w:t>
+        <w:t>Then lastly, the calculate() method uses the getNumberInput() function to obtain A and B, then uses it to calculate the desired output by calling the FibonacciGCD class which contains the desired algorithm.</w:t>
       </w:r>
     </w:p>
     <w:p>
@@ -4777,6 +4370,7 @@
       </w:pPr>
       <w:r>
         <w:rPr>
+          <w:noProof/>
           <w:lang w:val="en-US"/>
         </w:rPr>
         <w:drawing>
@@ -4839,6 +4433,7 @@
       </w:pPr>
       <w:r>
         <w:rPr>
+          <w:noProof/>
           <w:lang w:val="en-US"/>
         </w:rPr>
         <w:drawing>
@@ -4964,27 +4559,11 @@
         </w:rPr>
         <w:t xml:space="preserve">Fibonacci numbers as they are being added into the sums. This tells us the progress of the </w:t>
       </w:r>
-      <w:proofErr w:type="spellStart"/>
-      <w:proofErr w:type="gramStart"/>
-      <w:r>
-        <w:rPr>
-          <w:lang w:val="en-US"/>
-        </w:rPr>
-        <w:t>sumOfFirstNFibonacciNumbers</w:t>
-      </w:r>
-      <w:proofErr w:type="spellEnd"/>
-      <w:r>
-        <w:rPr>
-          <w:lang w:val="en-US"/>
-        </w:rPr>
-        <w:t>(</w:t>
-      </w:r>
-      <w:proofErr w:type="gramEnd"/>
-      <w:r>
-        <w:rPr>
-          <w:lang w:val="en-US"/>
-        </w:rPr>
-        <w:t>)</w:t>
+      <w:r>
+        <w:rPr>
+          <w:lang w:val="en-US"/>
+        </w:rPr>
+        <w:t>sumOfFirstNFibonacciNumbers()</w:t>
       </w:r>
       <w:r>
         <w:rPr>
@@ -5003,6 +4582,7 @@
       <w:r>
         <w:rPr>
           <w:rFonts w:ascii="Consolas" w:eastAsia="Times New Roman" w:hAnsi="Consolas" w:cs="Times New Roman"/>
+          <w:noProof/>
           <w:color w:val="CCCCCC"/>
           <w:kern w:val="0"/>
           <w:sz w:val="16"/>
@@ -5066,27 +4646,17 @@
         </w:rPr>
         <w:t xml:space="preserve">I also modified the </w:t>
       </w:r>
-      <w:proofErr w:type="spellStart"/>
-      <w:proofErr w:type="gramStart"/>
       <w:r>
         <w:rPr>
           <w:lang w:val="en-US"/>
         </w:rPr>
         <w:t>computeGCD</w:t>
       </w:r>
-      <w:proofErr w:type="spellEnd"/>
-      <w:r>
-        <w:rPr>
-          <w:lang w:val="en-US"/>
-        </w:rPr>
-        <w:t>(</w:t>
-      </w:r>
-      <w:proofErr w:type="gramEnd"/>
-      <w:r>
-        <w:rPr>
-          <w:lang w:val="en-US"/>
-        </w:rPr>
-        <w:t>)</w:t>
+      <w:r>
+        <w:rPr>
+          <w:lang w:val="en-US"/>
+        </w:rPr>
+        <w:t>()</w:t>
       </w:r>
       <w:r>
         <w:rPr>
@@ -5141,6 +4711,7 @@
       <w:r>
         <w:rPr>
           <w:rFonts w:ascii="Consolas" w:eastAsia="Times New Roman" w:hAnsi="Consolas" w:cs="Times New Roman"/>
+          <w:noProof/>
           <w:color w:val="CCCCCC"/>
           <w:kern w:val="0"/>
           <w:sz w:val="16"/>
@@ -5332,21 +4903,7 @@
         <w:rPr>
           <w:lang w:val="en-US"/>
         </w:rPr>
-        <w:t xml:space="preserve">sample output </w:t>
-      </w:r>
-      <w:proofErr w:type="gramStart"/>
-      <w:r>
-        <w:rPr>
-          <w:lang w:val="en-US"/>
-        </w:rPr>
-        <w:t>similar to</w:t>
-      </w:r>
-      <w:proofErr w:type="gramEnd"/>
-      <w:r>
-        <w:rPr>
-          <w:lang w:val="en-US"/>
-        </w:rPr>
-        <w:t xml:space="preserve"> the output shown in the question above and</w:t>
+        <w:t>sample output similar to the output shown in the question above and</w:t>
       </w:r>
       <w:r>
         <w:rPr>
@@ -5373,13 +4930,7 @@
         <w:rPr>
           <w:lang w:val="en-US"/>
         </w:rPr>
-        <w:t>Proper and adequate comments on how the program works are added during the programming process already.</w:t>
-      </w:r>
-      <w:r>
-        <w:rPr>
-          <w:lang w:val="en-US"/>
-        </w:rPr>
-        <w:t xml:space="preserve"> The README.md file should be submitted to the same folder as this document.</w:t>
+        <w:t>Proper and adequate comments on how the program works are added during the programming process already. The README.md file should be submitted to the same folder as this document.</w:t>
       </w:r>
     </w:p>
     <w:p>
@@ -5493,6 +5044,7 @@
       </w:pPr>
       <w:r>
         <w:rPr>
+          <w:noProof/>
           <w:lang w:val="en-US"/>
         </w:rPr>
         <w:drawing>
@@ -5564,7 +5116,6 @@
           <w:lang w:val="en-US"/>
         </w:rPr>
       </w:pPr>
-      <w:proofErr w:type="spellStart"/>
       <w:r>
         <w:rPr>
           <w:b/>
@@ -5574,18 +5125,7 @@
           <w:lang w:val="en-US"/>
         </w:rPr>
         <w:lastRenderedPageBreak/>
-        <w:t>ComputeGCDTests</w:t>
-      </w:r>
-      <w:proofErr w:type="spellEnd"/>
-      <w:r>
-        <w:rPr>
-          <w:b/>
-          <w:bCs/>
-          <w:sz w:val="28"/>
-          <w:szCs w:val="28"/>
-          <w:lang w:val="en-US"/>
-        </w:rPr>
-        <w:t xml:space="preserve"> Class</w:t>
+        <w:t>ComputeGCDTests Class</w:t>
       </w:r>
     </w:p>
     <w:p>
@@ -5623,21 +5163,7 @@
         <w:rPr>
           <w:lang w:val="en-US"/>
         </w:rPr>
-        <w:t xml:space="preserve"> called </w:t>
-      </w:r>
-      <w:proofErr w:type="spellStart"/>
-      <w:r>
-        <w:rPr>
-          <w:lang w:val="en-US"/>
-        </w:rPr>
-        <w:t>ComputeGCDTests</w:t>
-      </w:r>
-      <w:proofErr w:type="spellEnd"/>
-      <w:r>
-        <w:rPr>
-          <w:lang w:val="en-US"/>
-        </w:rPr>
-        <w:t xml:space="preserve"> </w:t>
+        <w:t xml:space="preserve"> called ComputeGCDTests </w:t>
       </w:r>
       <w:r>
         <w:rPr>
@@ -5649,7 +5175,19 @@
         <w:rPr>
           <w:lang w:val="en-US"/>
         </w:rPr>
-        <w:t>is composed of 10 test cases.</w:t>
+        <w:t>is composed of 1</w:t>
+      </w:r>
+      <w:r>
+        <w:rPr>
+          <w:lang w:val="en-US"/>
+        </w:rPr>
+        <w:t>1</w:t>
+      </w:r>
+      <w:r>
+        <w:rPr>
+          <w:lang w:val="en-US"/>
+        </w:rPr>
+        <w:t xml:space="preserve"> test cases.</w:t>
       </w:r>
     </w:p>
     <w:p>
@@ -5661,6 +5199,7 @@
       </w:pPr>
       <w:r>
         <w:rPr>
+          <w:noProof/>
           <w:lang w:val="en-US"/>
         </w:rPr>
         <w:drawing>
@@ -5712,35 +5251,7 @@
           <w:lang w:val="en-US"/>
         </w:rPr>
         <w:tab/>
-        <w:t xml:space="preserve">The test methods </w:t>
-      </w:r>
-      <w:proofErr w:type="spellStart"/>
-      <w:r>
-        <w:rPr>
-          <w:lang w:val="en-US"/>
-        </w:rPr>
-        <w:t>test_</w:t>
-      </w:r>
-      <w:proofErr w:type="gramStart"/>
-      <w:r>
-        <w:rPr>
-          <w:lang w:val="en-US"/>
-        </w:rPr>
-        <w:t>example</w:t>
-      </w:r>
-      <w:proofErr w:type="spellEnd"/>
-      <w:r>
-        <w:rPr>
-          <w:lang w:val="en-US"/>
-        </w:rPr>
-        <w:t>(</w:t>
-      </w:r>
-      <w:proofErr w:type="gramEnd"/>
-      <w:r>
-        <w:rPr>
-          <w:lang w:val="en-US"/>
-        </w:rPr>
-        <w:t>), test_example_2(), and test_example_3() are all test cases where the inputs are valid and checks whether the output GCD of sum of first A and B Fibonacci numbers are correct. The first one being the example given in the task specification.</w:t>
+        <w:t>The test methods test_example(), test_example_2(), and test_example_3() are all test cases where the inputs are valid and checks whether the output GCD of sum of first A and B Fibonacci numbers are correct. The first one being the example given in the task specification.</w:t>
       </w:r>
     </w:p>
     <w:p>
@@ -5752,6 +5263,7 @@
       </w:pPr>
       <w:r>
         <w:rPr>
+          <w:noProof/>
           <w:lang w:val="en-US"/>
         </w:rPr>
         <w:drawing>
@@ -5792,6 +5304,7 @@
       </w:r>
       <w:r>
         <w:rPr>
+          <w:noProof/>
           <w:lang w:val="en-US"/>
         </w:rPr>
         <w:drawing>
@@ -5892,77 +5405,7 @@
         </w:rPr>
         <w:lastRenderedPageBreak/>
         <w:tab/>
-        <w:t xml:space="preserve">The test methods </w:t>
-      </w:r>
-      <w:proofErr w:type="spellStart"/>
-      <w:r>
-        <w:rPr>
-          <w:lang w:val="en-US"/>
-        </w:rPr>
-        <w:t>test_cardinal_A_is_</w:t>
-      </w:r>
-      <w:proofErr w:type="gramStart"/>
-      <w:r>
-        <w:rPr>
-          <w:lang w:val="en-US"/>
-        </w:rPr>
-        <w:t>zero</w:t>
-      </w:r>
-      <w:proofErr w:type="spellEnd"/>
-      <w:r>
-        <w:rPr>
-          <w:lang w:val="en-US"/>
-        </w:rPr>
-        <w:t>(</w:t>
-      </w:r>
-      <w:proofErr w:type="gramEnd"/>
-      <w:r>
-        <w:rPr>
-          <w:lang w:val="en-US"/>
-        </w:rPr>
-        <w:t xml:space="preserve">), </w:t>
-      </w:r>
-      <w:proofErr w:type="spellStart"/>
-      <w:r>
-        <w:rPr>
-          <w:lang w:val="en-US"/>
-        </w:rPr>
-        <w:t>test_cardinal_B_is_zero</w:t>
-      </w:r>
-      <w:proofErr w:type="spellEnd"/>
-      <w:r>
-        <w:rPr>
-          <w:lang w:val="en-US"/>
-        </w:rPr>
-        <w:t xml:space="preserve">(), and </w:t>
-      </w:r>
-      <w:proofErr w:type="spellStart"/>
-      <w:r>
-        <w:rPr>
-          <w:lang w:val="en-US"/>
-        </w:rPr>
-        <w:t>test_cardinal_A_and_B_is_zero</w:t>
-      </w:r>
-      <w:proofErr w:type="spellEnd"/>
-      <w:r>
-        <w:rPr>
-          <w:lang w:val="en-US"/>
-        </w:rPr>
-        <w:t xml:space="preserve">(), are all tests which </w:t>
-      </w:r>
-      <w:proofErr w:type="gramStart"/>
-      <w:r>
-        <w:rPr>
-          <w:lang w:val="en-US"/>
-        </w:rPr>
-        <w:t>looks</w:t>
-      </w:r>
-      <w:proofErr w:type="gramEnd"/>
-      <w:r>
-        <w:rPr>
-          <w:lang w:val="en-US"/>
-        </w:rPr>
-        <w:t xml:space="preserve"> on what happens if at least on of the input numbers to the algorithm is 0. This should cause the </w:t>
+        <w:t xml:space="preserve">The test methods test_cardinal_A_is_zero(), test_cardinal_B_is_zero(), and test_cardinal_A_and_B_is_zero(), are all tests which looks on what happens if at least on of the input numbers to the algorithm is 0. This should cause the </w:t>
       </w:r>
       <w:r>
         <w:rPr>
@@ -5993,6 +5436,7 @@
       </w:pPr>
       <w:r>
         <w:rPr>
+          <w:noProof/>
           <w:lang w:val="en-US"/>
         </w:rPr>
         <w:drawing>
@@ -6039,6 +5483,7 @@
       </w:r>
       <w:r>
         <w:rPr>
+          <w:noProof/>
           <w:lang w:val="en-US"/>
         </w:rPr>
         <w:drawing>
@@ -6164,77 +5609,7 @@
           <w:lang w:val="en-US"/>
         </w:rPr>
         <w:lastRenderedPageBreak/>
-        <w:t xml:space="preserve">This is followed by the </w:t>
-      </w:r>
-      <w:proofErr w:type="spellStart"/>
-      <w:r>
-        <w:rPr>
-          <w:lang w:val="en-US"/>
-        </w:rPr>
-        <w:t>test_cardinal_A_is_</w:t>
-      </w:r>
-      <w:proofErr w:type="gramStart"/>
-      <w:r>
-        <w:rPr>
-          <w:lang w:val="en-US"/>
-        </w:rPr>
-        <w:t>negative</w:t>
-      </w:r>
-      <w:proofErr w:type="spellEnd"/>
-      <w:r>
-        <w:rPr>
-          <w:lang w:val="en-US"/>
-        </w:rPr>
-        <w:t>(</w:t>
-      </w:r>
-      <w:proofErr w:type="gramEnd"/>
-      <w:r>
-        <w:rPr>
-          <w:lang w:val="en-US"/>
-        </w:rPr>
-        <w:t xml:space="preserve">), </w:t>
-      </w:r>
-      <w:proofErr w:type="spellStart"/>
-      <w:r>
-        <w:rPr>
-          <w:lang w:val="en-US"/>
-        </w:rPr>
-        <w:t>test_cardinal_B_is_negative</w:t>
-      </w:r>
-      <w:proofErr w:type="spellEnd"/>
-      <w:r>
-        <w:rPr>
-          <w:lang w:val="en-US"/>
-        </w:rPr>
-        <w:t xml:space="preserve">(), and </w:t>
-      </w:r>
-      <w:proofErr w:type="spellStart"/>
-      <w:r>
-        <w:rPr>
-          <w:lang w:val="en-US"/>
-        </w:rPr>
-        <w:t>test_cardinal_A_and_B_is_negative</w:t>
-      </w:r>
-      <w:proofErr w:type="spellEnd"/>
-      <w:r>
-        <w:rPr>
-          <w:lang w:val="en-US"/>
-        </w:rPr>
-        <w:t xml:space="preserve">(), which are methods that </w:t>
-      </w:r>
-      <w:proofErr w:type="gramStart"/>
-      <w:r>
-        <w:rPr>
-          <w:lang w:val="en-US"/>
-        </w:rPr>
-        <w:t>tests</w:t>
-      </w:r>
-      <w:proofErr w:type="gramEnd"/>
-      <w:r>
-        <w:rPr>
-          <w:lang w:val="en-US"/>
-        </w:rPr>
-        <w:t xml:space="preserve"> what happens to the algorithm if he input is negative. In such cases, the result should be the same when inputs are zero as there is no “Negative Nth” Fibonacci number.</w:t>
+        <w:t>This is followed by the test_cardinal_A_is_negative(), test_cardinal_B_is_negative(), and test_cardinal_A_and_B_is_negative(), which are methods that tests what happens to the algorithm if he input is negative. In such cases, the result should be the same when inputs are zero as there is no “Negative Nth” Fibonacci number.</w:t>
       </w:r>
     </w:p>
     <w:p>
@@ -6246,6 +5621,7 @@
       </w:pPr>
       <w:r>
         <w:rPr>
+          <w:noProof/>
           <w:lang w:val="en-US"/>
         </w:rPr>
         <w:drawing>
@@ -6292,6 +5668,7 @@
       </w:r>
       <w:r>
         <w:rPr>
+          <w:noProof/>
           <w:lang w:val="en-US"/>
         </w:rPr>
         <w:drawing>
@@ -6402,35 +5779,7 @@
         </w:rPr>
         <w:lastRenderedPageBreak/>
         <w:tab/>
-        <w:t xml:space="preserve">Then lastly, there is the </w:t>
-      </w:r>
-      <w:proofErr w:type="spellStart"/>
-      <w:r>
-        <w:rPr>
-          <w:lang w:val="en-US"/>
-        </w:rPr>
-        <w:t>test_B_is_greater_than_</w:t>
-      </w:r>
-      <w:proofErr w:type="gramStart"/>
-      <w:r>
-        <w:rPr>
-          <w:lang w:val="en-US"/>
-        </w:rPr>
-        <w:t>A</w:t>
-      </w:r>
-      <w:proofErr w:type="spellEnd"/>
-      <w:r>
-        <w:rPr>
-          <w:lang w:val="en-US"/>
-        </w:rPr>
-        <w:t>(</w:t>
-      </w:r>
-      <w:proofErr w:type="gramEnd"/>
-      <w:r>
-        <w:rPr>
-          <w:lang w:val="en-US"/>
-        </w:rPr>
-        <w:t xml:space="preserve">) method which just checks what happens if numbers A and B are flipped instead of A&gt;B from other tests. </w:t>
+        <w:t xml:space="preserve">Then, there is the test_B_is_greater_than_A() method which just checks what happens if numbers A and B are flipped instead of A&gt;B from other tests. </w:t>
       </w:r>
     </w:p>
     <w:p>
@@ -6442,6 +5791,7 @@
       </w:pPr>
       <w:r>
         <w:rPr>
+          <w:noProof/>
           <w:lang w:val="en-US"/>
         </w:rPr>
         <w:drawing>
@@ -6483,14 +5833,69 @@
     </w:p>
     <w:p>
       <w:pPr>
-        <w:rPr>
-          <w:lang w:val="en-US"/>
-        </w:rPr>
-      </w:pPr>
+        <w:jc w:val="both"/>
+        <w:rPr>
+          <w:lang w:val="en-US"/>
+        </w:rPr>
+      </w:pPr>
+      <w:r>
+        <w:rPr>
+          <w:lang w:val="en-US"/>
+        </w:rPr>
+        <w:tab/>
+        <w:t>Then lastly there is test_A_is_more_than_47() method which just checks that the output is correct when the input is more than 47 as this will cause an overflow if not managed.</w:t>
+      </w:r>
     </w:p>
     <w:p>
       <w:pPr>
         <w:jc w:val="center"/>
+        <w:rPr>
+          <w:lang w:val="en-US"/>
+        </w:rPr>
+      </w:pPr>
+      <w:r>
+        <w:rPr>
+          <w:lang w:val="en-US"/>
+        </w:rPr>
+        <w:drawing>
+          <wp:inline distT="0" distB="0" distL="0" distR="0" wp14:anchorId="338A2C10" wp14:editId="40D266BA">
+            <wp:extent cx="5731510" cy="1827530"/>
+            <wp:effectExtent l="0" t="0" r="2540" b="1270"/>
+            <wp:docPr id="1154168758" name="Picture 1"/>
+            <wp:cNvGraphicFramePr>
+              <a:graphicFrameLocks xmlns:a="http://schemas.openxmlformats.org/drawingml/2006/main" noChangeAspect="1"/>
+            </wp:cNvGraphicFramePr>
+            <a:graphic xmlns:a="http://schemas.openxmlformats.org/drawingml/2006/main">
+              <a:graphicData uri="http://schemas.openxmlformats.org/drawingml/2006/picture">
+                <pic:pic xmlns:pic="http://schemas.openxmlformats.org/drawingml/2006/picture">
+                  <pic:nvPicPr>
+                    <pic:cNvPr id="1154168758" name=""/>
+                    <pic:cNvPicPr/>
+                  </pic:nvPicPr>
+                  <pic:blipFill>
+                    <a:blip r:embed="rId30"/>
+                    <a:stretch>
+                      <a:fillRect/>
+                    </a:stretch>
+                  </pic:blipFill>
+                  <pic:spPr>
+                    <a:xfrm>
+                      <a:off x="0" y="0"/>
+                      <a:ext cx="5731510" cy="1827530"/>
+                    </a:xfrm>
+                    <a:prstGeom prst="rect">
+                      <a:avLst/>
+                    </a:prstGeom>
+                  </pic:spPr>
+                </pic:pic>
+              </a:graphicData>
+            </a:graphic>
+          </wp:inline>
+        </w:drawing>
+      </w:r>
+    </w:p>
+    <w:p>
+      <w:pPr>
         <w:rPr>
           <w:b/>
           <w:bCs/>
@@ -6499,7 +5904,6 @@
           <w:lang w:val="en-US"/>
         </w:rPr>
       </w:pPr>
-      <w:proofErr w:type="spellStart"/>
       <w:r>
         <w:rPr>
           <w:b/>
@@ -6508,10 +5912,12 @@
           <w:szCs w:val="28"/>
           <w:lang w:val="en-US"/>
         </w:rPr>
-        <w:t>DisplayTests</w:t>
-      </w:r>
-      <w:proofErr w:type="spellEnd"/>
-      <w:r>
+        <w:br w:type="page"/>
+      </w:r>
+    </w:p>
+    <w:p>
+      <w:pPr>
+        <w:jc w:val="center"/>
         <w:rPr>
           <w:b/>
           <w:bCs/>
@@ -6519,7 +5925,17 @@
           <w:szCs w:val="28"/>
           <w:lang w:val="en-US"/>
         </w:rPr>
-        <w:t xml:space="preserve"> Class</w:t>
+      </w:pPr>
+      <w:r>
+        <w:rPr>
+          <w:b/>
+          <w:bCs/>
+          <w:sz w:val="28"/>
+          <w:szCs w:val="28"/>
+          <w:lang w:val="en-US"/>
+        </w:rPr>
+        <w:lastRenderedPageBreak/>
+        <w:t>DisplayTests Class</w:t>
       </w:r>
     </w:p>
     <w:p>
@@ -6533,57 +5949,7 @@
         <w:rPr>
           <w:lang w:val="en-US"/>
         </w:rPr>
-        <w:t xml:space="preserve">The </w:t>
-      </w:r>
-      <w:r>
-        <w:rPr>
-          <w:lang w:val="en-US"/>
-        </w:rPr>
-        <w:t>second</w:t>
-      </w:r>
-      <w:r>
-        <w:rPr>
-          <w:lang w:val="en-US"/>
-        </w:rPr>
-        <w:t xml:space="preserve"> test subclass is called </w:t>
-      </w:r>
-      <w:proofErr w:type="spellStart"/>
-      <w:r>
-        <w:rPr>
-          <w:lang w:val="en-US"/>
-        </w:rPr>
-        <w:t>Display</w:t>
-      </w:r>
-      <w:r>
-        <w:rPr>
-          <w:lang w:val="en-US"/>
-        </w:rPr>
-        <w:t>Tests</w:t>
-      </w:r>
-      <w:proofErr w:type="spellEnd"/>
-      <w:r>
-        <w:rPr>
-          <w:lang w:val="en-US"/>
-        </w:rPr>
-        <w:t xml:space="preserve"> and</w:t>
-      </w:r>
-      <w:r>
-        <w:rPr>
-          <w:lang w:val="en-US"/>
-        </w:rPr>
-        <w:t xml:space="preserve"> is composed of </w:t>
-      </w:r>
-      <w:r>
-        <w:rPr>
-          <w:lang w:val="en-US"/>
-        </w:rPr>
-        <w:t>3</w:t>
-      </w:r>
-      <w:r>
-        <w:rPr>
-          <w:lang w:val="en-US"/>
-        </w:rPr>
-        <w:t xml:space="preserve"> test cases.</w:t>
+        <w:t>The second test subclass is called DisplayTests and is composed of 3 test cases.</w:t>
       </w:r>
     </w:p>
     <w:p>
@@ -6595,6 +5961,7 @@
       </w:pPr>
       <w:r>
         <w:rPr>
+          <w:noProof/>
           <w:lang w:val="en-US"/>
         </w:rPr>
         <w:drawing>
@@ -6613,7 +5980,7 @@
                     <pic:cNvPicPr/>
                   </pic:nvPicPr>
                   <pic:blipFill>
-                    <a:blip r:embed="rId30"/>
+                    <a:blip r:embed="rId31"/>
                     <a:stretch>
                       <a:fillRect/>
                     </a:stretch>
@@ -6651,35 +6018,7 @@
         <w:rPr>
           <w:lang w:val="en-US"/>
         </w:rPr>
-        <w:t xml:space="preserve">The first test method called </w:t>
-      </w:r>
-      <w:proofErr w:type="spellStart"/>
-      <w:r>
-        <w:rPr>
-          <w:lang w:val="en-US"/>
-        </w:rPr>
-        <w:t>test_menu_</w:t>
-      </w:r>
-      <w:proofErr w:type="gramStart"/>
-      <w:r>
-        <w:rPr>
-          <w:lang w:val="en-US"/>
-        </w:rPr>
-        <w:t>exit</w:t>
-      </w:r>
-      <w:proofErr w:type="spellEnd"/>
-      <w:r>
-        <w:rPr>
-          <w:lang w:val="en-US"/>
-        </w:rPr>
-        <w:t>(</w:t>
-      </w:r>
-      <w:proofErr w:type="gramEnd"/>
-      <w:r>
-        <w:rPr>
-          <w:lang w:val="en-US"/>
-        </w:rPr>
-        <w:t>) tests if the program properly if the EXIT command is selected by the user.</w:t>
+        <w:t>The first test method called test_menu_exit() tests if the program properly if the EXIT command is selected by the user.</w:t>
       </w:r>
     </w:p>
     <w:p>
@@ -6691,6 +6030,7 @@
       </w:pPr>
       <w:r>
         <w:rPr>
+          <w:noProof/>
           <w:lang w:val="en-US"/>
         </w:rPr>
         <w:drawing>
@@ -6709,7 +6049,7 @@
                     <pic:cNvPicPr/>
                   </pic:nvPicPr>
                   <pic:blipFill>
-                    <a:blip r:embed="rId31"/>
+                    <a:blip r:embed="rId32"/>
                     <a:stretch>
                       <a:fillRect/>
                     </a:stretch>
@@ -6740,37 +6080,8 @@
         <w:rPr>
           <w:lang w:val="en-US"/>
         </w:rPr>
-        <w:lastRenderedPageBreak/>
         <w:tab/>
-        <w:t xml:space="preserve">The second test method is called </w:t>
-      </w:r>
-      <w:proofErr w:type="spellStart"/>
-      <w:r>
-        <w:rPr>
-          <w:lang w:val="en-US"/>
-        </w:rPr>
-        <w:t>test_menu_invalid_</w:t>
-      </w:r>
-      <w:proofErr w:type="gramStart"/>
-      <w:r>
-        <w:rPr>
-          <w:lang w:val="en-US"/>
-        </w:rPr>
-        <w:t>command</w:t>
-      </w:r>
-      <w:proofErr w:type="spellEnd"/>
-      <w:r>
-        <w:rPr>
-          <w:lang w:val="en-US"/>
-        </w:rPr>
-        <w:t>(</w:t>
-      </w:r>
-      <w:proofErr w:type="gramEnd"/>
-      <w:r>
-        <w:rPr>
-          <w:lang w:val="en-US"/>
-        </w:rPr>
-        <w:t xml:space="preserve">) which tests if the program would show “Invalid command. Please try again…”. </w:t>
+        <w:t xml:space="preserve">The second test method is called test_menu_invalid_command() which tests if the program would show “Invalid command. Please try again…”. </w:t>
       </w:r>
     </w:p>
     <w:p>
@@ -6782,6 +6093,7 @@
       </w:pPr>
       <w:r>
         <w:rPr>
+          <w:noProof/>
           <w:lang w:val="en-US"/>
         </w:rPr>
         <w:drawing>
@@ -6800,7 +6112,7 @@
                     <pic:cNvPicPr/>
                   </pic:nvPicPr>
                   <pic:blipFill>
-                    <a:blip r:embed="rId32"/>
+                    <a:blip r:embed="rId33"/>
                     <a:stretch>
                       <a:fillRect/>
                     </a:stretch>
@@ -6832,50 +6144,9 @@
         <w:rPr>
           <w:lang w:val="en-US"/>
         </w:rPr>
+        <w:lastRenderedPageBreak/>
         <w:tab/>
-        <w:t xml:space="preserve">The last test method is the </w:t>
-      </w:r>
-      <w:proofErr w:type="spellStart"/>
-      <w:r>
-        <w:rPr>
-          <w:lang w:val="en-US"/>
-        </w:rPr>
-        <w:t>test_run_calculate_multiple_</w:t>
-      </w:r>
-      <w:proofErr w:type="gramStart"/>
-      <w:r>
-        <w:rPr>
-          <w:lang w:val="en-US"/>
-        </w:rPr>
-        <w:t>times</w:t>
-      </w:r>
-      <w:proofErr w:type="spellEnd"/>
-      <w:r>
-        <w:rPr>
-          <w:lang w:val="en-US"/>
-        </w:rPr>
-        <w:t>(</w:t>
-      </w:r>
-      <w:proofErr w:type="gramEnd"/>
-      <w:r>
-        <w:rPr>
-          <w:lang w:val="en-US"/>
-        </w:rPr>
-        <w:t xml:space="preserve">). This fully uses the </w:t>
-      </w:r>
-      <w:proofErr w:type="gramStart"/>
-      <w:r>
-        <w:rPr>
-          <w:lang w:val="en-US"/>
-        </w:rPr>
-        <w:t>run(</w:t>
-      </w:r>
-      <w:proofErr w:type="gramEnd"/>
-      <w:r>
-        <w:rPr>
-          <w:lang w:val="en-US"/>
-        </w:rPr>
-        <w:t>) method instead of just one pass through menu(). This checks if the program would let the user calculate different wanted GCD and be able to exit.</w:t>
+        <w:t>The last test method is the test_run_calculate_multiple_times(). This fully uses the run() method instead of just one pass through menu(). This checks if the program would let the user calculate different wanted GCD and be able to exit.</w:t>
       </w:r>
     </w:p>
     <w:p>
@@ -6887,6 +6158,7 @@
       </w:pPr>
       <w:r>
         <w:rPr>
+          <w:noProof/>
           <w:lang w:val="en-US"/>
         </w:rPr>
         <w:drawing>
@@ -6905,7 +6177,7 @@
                     <pic:cNvPicPr/>
                   </pic:nvPicPr>
                   <pic:blipFill>
-                    <a:blip r:embed="rId33"/>
+                    <a:blip r:embed="rId34"/>
                     <a:stretch>
                       <a:fillRect/>
                     </a:stretch>
@@ -6937,21 +6209,7 @@
         <w:rPr>
           <w:lang w:val="en-US"/>
         </w:rPr>
-        <w:t xml:space="preserve">After making sure that all the test cases are </w:t>
-      </w:r>
-      <w:proofErr w:type="gramStart"/>
-      <w:r>
-        <w:rPr>
-          <w:lang w:val="en-US"/>
-        </w:rPr>
-        <w:t>passed</w:t>
-      </w:r>
-      <w:proofErr w:type="gramEnd"/>
-      <w:r>
-        <w:rPr>
-          <w:lang w:val="en-US"/>
-        </w:rPr>
-        <w:t xml:space="preserve"> we can say that the task is complete!</w:t>
+        <w:t>After making sure that all the test cases are passed we can say that the task is complete!</w:t>
       </w:r>
     </w:p>
     <w:p>
@@ -6963,6 +6221,7 @@
       </w:pPr>
       <w:r>
         <w:rPr>
+          <w:noProof/>
           <w:lang w:val="en-US"/>
         </w:rPr>
         <w:drawing>
@@ -6981,7 +6240,7 @@
                     <pic:cNvPicPr/>
                   </pic:nvPicPr>
                   <pic:blipFill>
-                    <a:blip r:embed="rId34"/>
+                    <a:blip r:embed="rId35"/>
                     <a:stretch>
                       <a:fillRect/>
                     </a:stretch>

</xml_diff>